<commit_message>
modifiche su alcune parti
leggi i commenti
</commit_message>
<xml_diff>
--- a/ProgettoIot/relazione.docx
+++ b/ProgettoIot/relazione.docx
@@ -7,13 +7,8 @@
         <w:pStyle w:val="Titolo1"/>
       </w:pPr>
       <w:r>
-        <w:t xml:space="preserve">Progetto di Internet of </w:t>
-      </w:r>
-      <w:proofErr w:type="spellStart"/>
-      <w:r>
-        <w:t>things</w:t>
-      </w:r>
-      <w:proofErr w:type="spellEnd"/>
+        <w:t>Progetto di Internet of things</w:t>
+      </w:r>
     </w:p>
     <w:p>
       <w:pPr>
@@ -182,13 +177,8 @@
         <w:pStyle w:val="Titolo1"/>
       </w:pPr>
       <w:r>
-        <w:t xml:space="preserve">Smart Street </w:t>
-      </w:r>
-      <w:proofErr w:type="spellStart"/>
-      <w:r>
-        <w:t>Lights</w:t>
-      </w:r>
-      <w:proofErr w:type="spellEnd"/>
+        <w:t>Smart Street Lights</w:t>
+      </w:r>
     </w:p>
     <w:p>
       <w:pPr>
@@ -247,15 +237,7 @@
         <w:t xml:space="preserve"> i lampioni, ovvero accende e spegne quest’ultimi in base alla </w:t>
       </w:r>
       <w:r>
-        <w:t xml:space="preserve">luce esterna rilevata. </w:t>
-      </w:r>
-      <w:proofErr w:type="gramStart"/>
-      <w:r>
-        <w:t>Inoltre</w:t>
-      </w:r>
-      <w:proofErr w:type="gramEnd"/>
-      <w:r>
-        <w:t xml:space="preserve"> regola l’intensità della luce, quando accesa, che aumenta al </w:t>
+        <w:t xml:space="preserve">luce esterna rilevata. Inoltre regola l’intensità della luce, quando accesa, che aumenta al </w:t>
       </w:r>
       <w:r>
         <w:t>passaggio d</w:t>
@@ -318,11 +300,7 @@
         <w:t xml:space="preserve"> L’altra modalità è quella manuale che sfrutta una pagina web </w:t>
       </w:r>
       <w:r>
-        <w:t xml:space="preserve">dove un addetto può pilotare i vari lampioni in tre </w:t>
-      </w:r>
-      <w:proofErr w:type="gramStart"/>
-      <w:r>
-        <w:t>mod</w:t>
+        <w:t>dove un addetto può pilotare i vari lampioni in tre mod</w:t>
       </w:r>
       <w:r>
         <w:t>alità</w:t>
@@ -331,11 +309,7 @@
         <w:t xml:space="preserve">: </w:t>
       </w:r>
       <w:r>
-        <w:t xml:space="preserve"> automatica</w:t>
-      </w:r>
-      <w:proofErr w:type="gramEnd"/>
-      <w:r>
-        <w:t xml:space="preserve">, </w:t>
+        <w:t xml:space="preserve"> automatica, </w:t>
       </w:r>
       <w:r>
         <w:t>a</w:t>
@@ -386,16 +360,11 @@
       <w:r>
         <w:t xml:space="preserve">. </w:t>
       </w:r>
-      <w:proofErr w:type="gramStart"/>
       <w:r>
         <w:t>I</w:t>
       </w:r>
       <w:r>
-        <w:t>noltre</w:t>
-      </w:r>
-      <w:proofErr w:type="gramEnd"/>
-      <w:r>
-        <w:t xml:space="preserve"> le luci possono essere comandate singolarmente e quindi </w:t>
+        <w:t xml:space="preserve">noltre le luci possono essere comandate singolarmente e quindi </w:t>
       </w:r>
       <w:r>
         <w:t xml:space="preserve">è possibile </w:t>
@@ -421,94 +390,88 @@
         <w:t xml:space="preserve">Il progetto è stato eseguito </w:t>
       </w:r>
       <w:r>
-        <w:t xml:space="preserve">da Leonardo Scandino e Marco </w:t>
-      </w:r>
-      <w:proofErr w:type="spellStart"/>
-      <w:r>
-        <w:t>Tateo</w:t>
-      </w:r>
-      <w:proofErr w:type="spellEnd"/>
+        <w:t xml:space="preserve">da Leonardo Scandino e Marco Tateo </w:t>
+      </w:r>
+      <w:r>
+        <w:t xml:space="preserve">per lo più </w:t>
+      </w:r>
+      <w:r>
+        <w:t xml:space="preserve">in collaborazione, ma </w:t>
+      </w:r>
+      <w:r>
+        <w:t>con</w:t>
+      </w:r>
+      <w:r>
+        <w:t xml:space="preserve">centrandosi alle volte </w:t>
+      </w:r>
+      <w:r>
+        <w:t xml:space="preserve">singolarmente su vari aspetti del progetto, ovvero </w:t>
+      </w:r>
+      <w:r>
+        <w:t xml:space="preserve">il primo sulla parte automatica </w:t>
+      </w:r>
+      <w:r>
+        <w:t>del sistema e le sue parti fisiche (raspberry</w:t>
+      </w:r>
+      <w:r>
+        <w:t>, sensori ecc.</w:t>
+      </w:r>
+      <w:r>
+        <w:t>)</w:t>
+      </w:r>
+      <w:r>
+        <w:t>,</w:t>
+      </w:r>
       <w:r>
         <w:t xml:space="preserve"> </w:t>
       </w:r>
       <w:r>
-        <w:t xml:space="preserve">per lo più </w:t>
-      </w:r>
-      <w:r>
-        <w:t xml:space="preserve">in collaborazione, ma </w:t>
-      </w:r>
-      <w:r>
-        <w:t>con</w:t>
-      </w:r>
-      <w:r>
-        <w:t xml:space="preserve">centrandosi alle volte </w:t>
-      </w:r>
-      <w:r>
-        <w:t xml:space="preserve">singolarmente su vari aspetti del progetto, ovvero </w:t>
-      </w:r>
-      <w:r>
-        <w:t xml:space="preserve">il primo sulla parte automatica </w:t>
-      </w:r>
-      <w:r>
-        <w:t>del sistema e le sue parti fisiche (</w:t>
-      </w:r>
-      <w:proofErr w:type="spellStart"/>
-      <w:r>
-        <w:t>raspberry</w:t>
-      </w:r>
-      <w:proofErr w:type="spellEnd"/>
-      <w:r>
-        <w:t>, sensori ecc.</w:t>
-      </w:r>
-      <w:r>
-        <w:t>)</w:t>
-      </w:r>
-      <w:r>
-        <w:t>,</w:t>
+        <w:t>e il secondo sulla parte web</w:t>
+      </w:r>
+      <w:r>
+        <w:t xml:space="preserve"> e </w:t>
+      </w:r>
+      <w:r>
+        <w:t>la comunicazione</w:t>
+      </w:r>
+      <w:r>
+        <w:t xml:space="preserve"> tra quest</w:t>
+      </w:r>
+      <w:r>
+        <w:t>’ultima</w:t>
+      </w:r>
+      <w:r>
+        <w:t xml:space="preserve"> e la parte fisica</w:t>
+      </w:r>
+      <w:r>
+        <w:t>.</w:t>
+      </w:r>
+    </w:p>
+    <w:p>
+      <w:pPr>
+        <w:pStyle w:val="Titolo2"/>
+      </w:pPr>
+      <w:commentRangeStart w:id="0"/>
+      <w:r>
+        <w:t>Materiali</w:t>
       </w:r>
       <w:r>
         <w:t xml:space="preserve"> </w:t>
       </w:r>
       <w:r>
-        <w:t>e il secondo sulla parte web</w:t>
-      </w:r>
-      <w:r>
-        <w:t xml:space="preserve"> e </w:t>
-      </w:r>
-      <w:r>
-        <w:t>la comunicazione</w:t>
-      </w:r>
-      <w:r>
-        <w:t xml:space="preserve"> tra quest</w:t>
-      </w:r>
-      <w:r>
-        <w:t>’ultima</w:t>
-      </w:r>
-      <w:r>
-        <w:t xml:space="preserve"> e la parte fisica</w:t>
-      </w:r>
-      <w:r>
-        <w:t>.</w:t>
-      </w:r>
-    </w:p>
-    <w:p>
-      <w:pPr>
-        <w:pStyle w:val="Titolo2"/>
-      </w:pPr>
-      <w:r>
-        <w:t>Materiali</w:t>
-      </w:r>
-      <w:r>
-        <w:t xml:space="preserve"> e </w:t>
-      </w:r>
-      <w:r>
-        <w:t xml:space="preserve">il </w:t>
-      </w:r>
-      <w:r>
-        <w:t xml:space="preserve">loro </w:t>
-      </w:r>
-      <w:r>
-        <w:t>utilizzo</w:t>
+        <w:t xml:space="preserve">e strumenti </w:t>
+      </w:r>
+      <w:r>
+        <w:t>utilizzati</w:t>
+      </w:r>
+      <w:commentRangeEnd w:id="0"/>
+      <w:r>
+        <w:rPr>
+          <w:rStyle w:val="Rimandocommento"/>
+          <w:rFonts w:asciiTheme="minorHAnsi" w:eastAsiaTheme="minorHAnsi" w:hAnsiTheme="minorHAnsi" w:cstheme="minorBidi"/>
+          <w:color w:val="auto"/>
+        </w:rPr>
+        <w:commentReference w:id="0"/>
       </w:r>
     </w:p>
     <w:p>
@@ -519,21 +482,8 @@
           <w:numId w:val="2"/>
         </w:numPr>
       </w:pPr>
-      <w:proofErr w:type="spellStart"/>
-      <w:r>
-        <w:t>Raspberry</w:t>
-      </w:r>
-      <w:proofErr w:type="spellEnd"/>
-      <w:r>
-        <w:t xml:space="preserve"> </w:t>
-      </w:r>
-      <w:proofErr w:type="spellStart"/>
-      <w:r>
-        <w:t>pi</w:t>
-      </w:r>
-      <w:proofErr w:type="spellEnd"/>
-      <w:r>
-        <w:t xml:space="preserve"> 4</w:t>
+      <w:r>
+        <w:t>Raspberry pi 4</w:t>
       </w:r>
     </w:p>
     <w:p>
@@ -557,7 +507,16 @@
         </w:numPr>
       </w:pPr>
       <w:r>
-        <w:t xml:space="preserve">Sensore a infrarossi </w:t>
+        <w:t>Due s</w:t>
+      </w:r>
+      <w:r>
+        <w:t>ensor</w:t>
+      </w:r>
+      <w:r>
+        <w:t>i</w:t>
+      </w:r>
+      <w:r>
+        <w:t xml:space="preserve"> a infrarossi </w:t>
       </w:r>
     </w:p>
     <w:p>
@@ -581,15 +540,10 @@
         </w:numPr>
       </w:pPr>
       <w:r>
-        <w:t xml:space="preserve">Luci </w:t>
-      </w:r>
-      <w:proofErr w:type="spellStart"/>
-      <w:r>
-        <w:t>dimmerabili</w:t>
-      </w:r>
-      <w:proofErr w:type="spellEnd"/>
-      <w:r>
-        <w:t xml:space="preserve"> a 12v</w:t>
+        <w:t>Due l</w:t>
+      </w:r>
+      <w:r>
+        <w:t>uci dimmerabili a 12v</w:t>
       </w:r>
     </w:p>
     <w:p>
@@ -628,7 +582,10 @@
         <w:t>jumper</w:t>
       </w:r>
       <w:r>
-        <w:t xml:space="preserve"> e condensatori</w:t>
+        <w:t xml:space="preserve"> e condensator</w:t>
+      </w:r>
+      <w:r>
+        <w:t>e</w:t>
       </w:r>
     </w:p>
     <w:p>
@@ -640,21 +597,14 @@
         </w:numPr>
       </w:pPr>
       <w:r>
-        <w:t xml:space="preserve">Moduli </w:t>
-      </w:r>
-      <w:proofErr w:type="spellStart"/>
-      <w:r>
-        <w:t>mosfet</w:t>
-      </w:r>
-      <w:proofErr w:type="spellEnd"/>
-      <w:r>
-        <w:t xml:space="preserve"> per </w:t>
-      </w:r>
-      <w:proofErr w:type="spellStart"/>
-      <w:r>
-        <w:t>dimmerare</w:t>
-      </w:r>
-      <w:proofErr w:type="spellEnd"/>
+        <w:t>Due m</w:t>
+      </w:r>
+      <w:r>
+        <w:t xml:space="preserve">oduli mosfet per </w:t>
+      </w:r>
+      <w:r>
+        <w:t>comandare</w:t>
+      </w:r>
       <w:r>
         <w:t xml:space="preserve"> le luc</w:t>
       </w:r>
@@ -663,121 +613,334 @@
       </w:r>
     </w:p>
     <w:p>
+      <w:pPr>
+        <w:pStyle w:val="Paragrafoelenco"/>
+        <w:numPr>
+          <w:ilvl w:val="0"/>
+          <w:numId w:val="2"/>
+        </w:numPr>
+      </w:pPr>
+      <w:commentRangeStart w:id="1"/>
+      <w:r>
+        <w:t>Flask</w:t>
+      </w:r>
+      <w:commentRangeEnd w:id="1"/>
+      <w:r>
+        <w:rPr>
+          <w:rStyle w:val="Rimandocommento"/>
+        </w:rPr>
+        <w:commentReference w:id="1"/>
+      </w:r>
+    </w:p>
+    <w:p>
+      <w:pPr>
+        <w:pStyle w:val="Titolo3"/>
+      </w:pPr>
       <w:r>
         <w:lastRenderedPageBreak/>
-        <w:t xml:space="preserve">Il cuore del sistema è un </w:t>
-      </w:r>
-      <w:proofErr w:type="spellStart"/>
-      <w:r>
-        <w:t>raspberry</w:t>
-      </w:r>
-      <w:proofErr w:type="spellEnd"/>
+        <w:t>Collegamenti</w:t>
+      </w:r>
+      <w:r>
+        <w:t xml:space="preserve"> dei componenti</w:t>
+      </w:r>
+    </w:p>
+    <w:p>
+      <w:r>
+        <w:t xml:space="preserve">Il cuore del sistema è un raspberry pi 4 utilizzato per </w:t>
+      </w:r>
+      <w:r>
+        <w:t>gestire tutt</w:t>
+      </w:r>
+      <w:r>
+        <w:t>i gli elementi del progetto</w:t>
+      </w:r>
+      <w:r>
+        <w:t xml:space="preserve">, alle varie </w:t>
+      </w:r>
+      <w:r>
+        <w:t>GPIO</w:t>
+      </w:r>
+      <w:r>
+        <w:t xml:space="preserve"> disponibili sono collegati tutti i sensori e tutte le luci.</w:t>
+      </w:r>
+    </w:p>
+    <w:p>
+      <w:pPr>
+        <w:rPr>
+          <w:color w:val="FF0000"/>
+        </w:rPr>
+      </w:pPr>
+      <w:r>
+        <w:t xml:space="preserve">I sensori a infrarossi presentano tre pin ovvero, alimentazione (collegata alla </w:t>
+      </w:r>
+      <w:r>
+        <w:t>GPIO</w:t>
+      </w:r>
+      <w:r>
+        <w:t xml:space="preserve"> 3.3v ), neutro(collegato al GND) e il segnale</w:t>
+      </w:r>
+      <w:r>
+        <w:t xml:space="preserve"> collegati rispettivamente alle due GPIO </w:t>
+      </w:r>
+      <w:r>
+        <w:t>22 e 23</w:t>
+      </w:r>
+      <w:r>
+        <w:t>.</w:t>
+      </w:r>
+    </w:p>
+    <w:p>
+      <w:r>
+        <w:t xml:space="preserve">La fotoresistenza invece ha bisogno di un condensatore da </w:t>
+      </w:r>
+      <w:commentRangeStart w:id="2"/>
+      <w:r>
+        <w:rPr>
+          <w:color w:val="FF0000"/>
+        </w:rPr>
+        <w:t xml:space="preserve">inserire condensatore </w:t>
+      </w:r>
+      <w:commentRangeEnd w:id="2"/>
+      <w:r>
+        <w:rPr>
+          <w:rStyle w:val="Rimandocommento"/>
+        </w:rPr>
+        <w:commentReference w:id="2"/>
+      </w:r>
+      <w:r>
+        <w:t xml:space="preserve">per calcolare il livello di luce e come per i precedenti ha bisogno </w:t>
+      </w:r>
+      <w:r>
+        <w:t>di alimentazione e GND, il segnale passa invece per la GPIO 4.</w:t>
+      </w:r>
+    </w:p>
+    <w:p>
+      <w:r>
+        <w:t xml:space="preserve">La parte più complicata dei collegamenti sono le luci. Le nostre luci devono essere alimentate a 12v quindi abbiamo bisogno di un trasformatore e di un modulo mosfet per riuscire a comandarle a nostro piacimento. Le due luci sono collegate ai due canali pwm presenti su Raspberry ovvero </w:t>
+      </w:r>
+      <w:r>
+        <w:t>GPIO 13 e 1</w:t>
+      </w:r>
+      <w:r>
+        <w:t>8.</w:t>
+      </w:r>
+    </w:p>
+    <w:p>
+      <w:r>
+        <w:t>Per semplicità tutto quanto è stato collegato ad una breadboard tramite dei jumper.</w:t>
+      </w:r>
+    </w:p>
+    <w:p>
+      <w:pPr>
+        <w:pStyle w:val="Titolo2"/>
+      </w:pPr>
+      <w:commentRangeStart w:id="3"/>
+      <w:r>
+        <w:t>Parte web</w:t>
+      </w:r>
+    </w:p>
+    <w:p>
+      <w:r>
+        <w:t xml:space="preserve">In questa fase si è fatto uso di un framework di nome Flask </w:t>
+      </w:r>
+    </w:p>
+    <w:p>
+      <w:pPr>
+        <w:pStyle w:val="Paragrafoelenco"/>
+        <w:numPr>
+          <w:ilvl w:val="0"/>
+          <w:numId w:val="3"/>
+        </w:numPr>
+      </w:pPr>
+      <w:r>
+        <w:t>Cos’ è flask</w:t>
+      </w:r>
+    </w:p>
+    <w:p>
+      <w:pPr>
+        <w:pStyle w:val="Paragrafoelenco"/>
+        <w:numPr>
+          <w:ilvl w:val="0"/>
+          <w:numId w:val="3"/>
+        </w:numPr>
+      </w:pPr>
+      <w:r>
+        <w:t>Come funziona</w:t>
+      </w:r>
+    </w:p>
+    <w:p>
+      <w:pPr>
+        <w:pStyle w:val="Paragrafoelenco"/>
+        <w:numPr>
+          <w:ilvl w:val="0"/>
+          <w:numId w:val="3"/>
+        </w:numPr>
+      </w:pPr>
+      <w:r>
+        <w:t>Cosa fa la parte web</w:t>
+      </w:r>
+      <w:commentRangeEnd w:id="3"/>
+      <w:r>
+        <w:rPr>
+          <w:rStyle w:val="Rimandocommento"/>
+        </w:rPr>
+        <w:commentReference w:id="3"/>
+      </w:r>
+    </w:p>
+    <w:p>
+      <w:pPr>
+        <w:pStyle w:val="Paragrafoelenco"/>
+        <w:numPr>
+          <w:ilvl w:val="0"/>
+          <w:numId w:val="3"/>
+        </w:numPr>
+      </w:pPr>
+    </w:p>
+    <w:p>
+      <w:pPr>
+        <w:rPr>
+          <w:color w:val="FF0000"/>
+        </w:rPr>
+      </w:pPr>
+      <w:r>
+        <w:rPr>
+          <w:color w:val="FF0000"/>
+        </w:rPr>
+        <w:t>------scrivi tu marco-------</w:t>
+      </w:r>
+    </w:p>
+    <w:p>
+      <w:pPr>
+        <w:pStyle w:val="Titolo2"/>
+      </w:pPr>
+      <w:commentRangeStart w:id="4"/>
+      <w:r>
+        <w:t>Sviluppo del codice</w:t>
+      </w:r>
+      <w:commentRangeEnd w:id="4"/>
+      <w:r>
+        <w:rPr>
+          <w:rStyle w:val="Rimandocommento"/>
+          <w:rFonts w:asciiTheme="minorHAnsi" w:eastAsiaTheme="minorHAnsi" w:hAnsiTheme="minorHAnsi" w:cstheme="minorBidi"/>
+          <w:color w:val="auto"/>
+        </w:rPr>
+        <w:commentReference w:id="4"/>
+      </w:r>
+    </w:p>
+    <w:p>
+      <w:r>
+        <w:t>Il codice è suddiviso in due file ovvero mainApp.py che è il nostro codice principale scritto in python e il main.html che è il codice html per la parte web.</w:t>
+      </w:r>
+    </w:p>
+    <w:p>
+      <w:r>
+        <w:t xml:space="preserve">In mainApp.py vengono importate le librerie che serviranno nel corso del progetto </w:t>
+      </w:r>
+      <w:r>
+        <w:t>ovvero RPi.GPIO, time, multiprocessing e Flask.</w:t>
+      </w:r>
+    </w:p>
+    <w:p>
+      <w:r>
+        <w:t xml:space="preserve">Per fare interagire la parte web e la parte automatica viene utilizzato un dizionario denominato lights dove inseriamo le informazioni più importanti ovvero: </w:t>
+      </w:r>
       <w:r>
         <w:t xml:space="preserve"> </w:t>
       </w:r>
-      <w:proofErr w:type="spellStart"/>
-      <w:r>
-        <w:t>pi</w:t>
-      </w:r>
-      <w:proofErr w:type="spellEnd"/>
-      <w:r>
-        <w:t xml:space="preserve"> 4 utilizzato per </w:t>
-      </w:r>
-      <w:r>
-        <w:t>gestire tutt</w:t>
-      </w:r>
-      <w:r>
-        <w:t>i gli elementi del progetto</w:t>
-      </w:r>
-      <w:r>
-        <w:t>, a questo sono collegat</w:t>
-      </w:r>
-      <w:r>
-        <w:t xml:space="preserve">i tutti gli elementi in </w:t>
-      </w:r>
-      <w:proofErr w:type="spellStart"/>
-      <w:r>
-        <w:t>gpio</w:t>
-      </w:r>
-      <w:proofErr w:type="spellEnd"/>
-      <w:r>
-        <w:t xml:space="preserve"> </w:t>
-      </w:r>
-      <w:r>
-        <w:t xml:space="preserve">utilizzando </w:t>
-      </w:r>
-      <w:proofErr w:type="gramStart"/>
-      <w:r>
-        <w:t>la breadboard</w:t>
-      </w:r>
-      <w:proofErr w:type="gramEnd"/>
-      <w:r>
-        <w:t xml:space="preserve"> e i jumper</w:t>
-      </w:r>
-      <w:r>
-        <w:t>. Le luci</w:t>
-      </w:r>
-      <w:r>
-        <w:t xml:space="preserve"> </w:t>
-      </w:r>
-      <w:r>
-        <w:t xml:space="preserve">sono </w:t>
-      </w:r>
-      <w:r>
-        <w:t>collegate</w:t>
-      </w:r>
-      <w:r>
-        <w:t xml:space="preserve"> ne</w:t>
-      </w:r>
-      <w:r>
-        <w:t xml:space="preserve">i due canali </w:t>
-      </w:r>
-      <w:proofErr w:type="spellStart"/>
-      <w:r>
-        <w:t>pwm</w:t>
-      </w:r>
-      <w:proofErr w:type="spellEnd"/>
-      <w:r>
-        <w:t xml:space="preserve"> tramite </w:t>
-      </w:r>
-      <w:r>
-        <w:t>il</w:t>
-      </w:r>
-      <w:r>
-        <w:t xml:space="preserve"> modulo </w:t>
-      </w:r>
-      <w:proofErr w:type="spellStart"/>
-      <w:r>
-        <w:t>mosfet</w:t>
-      </w:r>
-      <w:proofErr w:type="spellEnd"/>
-      <w:r>
-        <w:t xml:space="preserve"> per </w:t>
-      </w:r>
-      <w:proofErr w:type="spellStart"/>
-      <w:r>
-        <w:t>d</w:t>
-      </w:r>
-      <w:r>
-        <w:t>immerarle</w:t>
-      </w:r>
-      <w:proofErr w:type="spellEnd"/>
-      <w:r>
-        <w:t xml:space="preserve"> e al trasformatore</w:t>
-      </w:r>
-      <w:r>
-        <w:t xml:space="preserve"> per l’alimentazione. I sensori a infrarossi </w:t>
-      </w:r>
-      <w:r>
-        <w:t xml:space="preserve">uno per luce </w:t>
-      </w:r>
-      <w:r>
-        <w:t>e una fotoresistenza che utilizza un condensatore</w:t>
-      </w:r>
-      <w:r>
-        <w:t>.</w:t>
-      </w:r>
-    </w:p>
+      <w:r>
+        <w:t>i pin delle luci, il pulsante selezionato nella pagina web, il pin del sensore a infrarossi, il pwm di riferimento e il processo.</w:t>
+      </w:r>
+    </w:p>
+    <w:p>
+      <w:r>
+        <w:t>A questo punto vengono settati tutti i sensori e tutte le luci tramite dei cicli e salvati nel dizionario.</w:t>
+      </w:r>
+    </w:p>
+    <w:p>
+      <w:r>
+        <w:t xml:space="preserve">Il funzionamento della parte automatica è essenzialmente sviluppata in due definizioni principale, ovvero dimmerLuce e valueFoto. La prima si occupa di leggere valueFoto e se il valore è alto accendere le luci al 40%, dal momento che le luci sono accese e un veicolo passa in prossimità di un sensore la luce di riferimento si accenderà per due secondi al 100% per poi tornare al 40%. </w:t>
+      </w:r>
+      <w:r>
+        <w:t>La seconda si occupa di leggere la fotoresistenza e ricavarne il valore.</w:t>
+      </w:r>
+    </w:p>
+    <w:p>
+      <w:r>
+        <w:t xml:space="preserve">In seguito c’è la parte di codice che si interfaccia anche alla parte web descritta in precedenza. </w:t>
+      </w:r>
+    </w:p>
+    <w:p>
+      <w:r>
+        <w:t xml:space="preserve">Come prima cosa viene passato il dizionario iniziale alla nostra pagina web che farà visualizzare lo stato iniziale, a questo punto </w:t>
+      </w:r>
+      <w:r>
+        <w:t>viene inserita una definizione click che cambia lo stato del nostro dizionario e lo aggiorna.</w:t>
+      </w:r>
+    </w:p>
+    <w:p>
+      <w:r>
+        <w:t>Se si clicca su Auto viene modificato il pulsante in AUTO, viene spenta qualsiasi luce, in quanto nella modalità automatica se è giorno la luce non deve essere accesa, e infine attiva il processo che sfrutta dimmerLuce e valueFoto (inserendo nel dizionario che la luce di riferimento ha quel processo in esecuzione).</w:t>
+      </w:r>
+    </w:p>
+    <w:p>
+      <w:r>
+        <w:lastRenderedPageBreak/>
+        <w:t xml:space="preserve">Se si clicca su OFF </w:t>
+      </w:r>
+      <w:r>
+        <w:t xml:space="preserve">viene modificato il pulsante in OFF, il codice verifica se il processo è vivo e in caso affermativo lo termina. </w:t>
+      </w:r>
+      <w:r>
+        <w:t>Il funzionamento di ON è lo stesso solo che accende la luce al 100%</w:t>
+      </w:r>
+    </w:p>
+    <w:p>
+      <w:r>
+        <w:t>Ad ogni click il dizionario viene aggiornato.</w:t>
+      </w:r>
+    </w:p>
+    <w:p>
+      <w:pPr>
+        <w:rPr>
+          <w:u w:val="single"/>
+        </w:rPr>
+      </w:pPr>
+      <w:r>
+        <w:t>Nella parte html si costruisce la pagina web e grazie al dizionario sempre aggiornato tramite delle condizione modifichiamo i pulsanti e i colori in modo da visualizzare sullo schermo lo stato di ogni luce in quel momento.</w:t>
+      </w:r>
+    </w:p>
+    <w:p>
+      <w:pPr>
+        <w:pStyle w:val="Titolo2"/>
+      </w:pPr>
+      <w:commentRangeStart w:id="5"/>
+      <w:r>
+        <w:t>Sicurezza</w:t>
+      </w:r>
+      <w:commentRangeEnd w:id="5"/>
+      <w:r>
+        <w:rPr>
+          <w:rStyle w:val="Rimandocommento"/>
+          <w:rFonts w:asciiTheme="minorHAnsi" w:eastAsiaTheme="minorHAnsi" w:hAnsiTheme="minorHAnsi" w:cstheme="minorBidi"/>
+          <w:color w:val="auto"/>
+        </w:rPr>
+        <w:commentReference w:id="5"/>
+      </w:r>
+    </w:p>
+    <w:p>
+      <w:pPr>
+        <w:pStyle w:val="Paragrafoelenco"/>
+        <w:numPr>
+          <w:ilvl w:val="0"/>
+          <w:numId w:val="7"/>
+        </w:numPr>
+      </w:pPr>
+      <w:r>
+        <w:t>Idee per rendere più sicuro il codice</w:t>
+      </w:r>
+    </w:p>
+    <w:p/>
+    <w:p/>
     <w:p>
       <w:pPr>
         <w:ind w:left="360"/>
@@ -805,6 +968,140 @@
 </w:document>
 </file>
 
+<file path=word/comments.xml><?xml version="1.0" encoding="utf-8"?>
+<w:comments xmlns:wpc="http://schemas.microsoft.com/office/word/2010/wordprocessingCanvas" xmlns:cx="http://schemas.microsoft.com/office/drawing/2014/chartex" xmlns:cx1="http://schemas.microsoft.com/office/drawing/2015/9/8/chartex" xmlns:cx2="http://schemas.microsoft.com/office/drawing/2015/10/21/chartex" xmlns:cx3="http://schemas.microsoft.com/office/drawing/2016/5/9/chartex" xmlns:cx4="http://schemas.microsoft.com/office/drawing/2016/5/10/chartex" xmlns:cx5="http://schemas.microsoft.com/office/drawing/2016/5/11/chartex" xmlns:cx6="http://schemas.microsoft.com/office/drawing/2016/5/12/chartex" xmlns:cx7="http://schemas.microsoft.com/office/drawing/2016/5/13/chartex" xmlns:cx8="http://schemas.microsoft.com/office/drawing/2016/5/14/chartex" xmlns:mc="http://schemas.openxmlformats.org/markup-compatibility/2006" xmlns:aink="http://schemas.microsoft.com/office/drawing/2016/ink" xmlns:am3d="http://schemas.microsoft.com/office/drawing/2017/model3d" xmlns:o="urn:schemas-microsoft-com:office:office" xmlns:r="http://schemas.openxmlformats.org/officeDocument/2006/relationships" xmlns:m="http://schemas.openxmlformats.org/officeDocument/2006/math" xmlns:v="urn:schemas-microsoft-com:vml" xmlns:wp14="http://schemas.microsoft.com/office/word/2010/wordprocessingDrawing" xmlns:wp="http://schemas.openxmlformats.org/drawingml/2006/wordprocessingDrawing" xmlns:w10="urn:schemas-microsoft-com:office:word" xmlns:w="http://schemas.openxmlformats.org/wordprocessingml/2006/main" xmlns:w14="http://schemas.microsoft.com/office/word/2010/wordml" xmlns:w15="http://schemas.microsoft.com/office/word/2012/wordml" xmlns:w16cex="http://schemas.microsoft.com/office/word/2018/wordml/cex" xmlns:w16cid="http://schemas.microsoft.com/office/word/2016/wordml/cid" xmlns:w16="http://schemas.microsoft.com/office/word/2018/wordml" xmlns:w16sdtdh="http://schemas.microsoft.com/office/word/2020/wordml/sdtdatahash" xmlns:w16se="http://schemas.microsoft.com/office/word/2015/wordml/symex" xmlns:wpg="http://schemas.microsoft.com/office/word/2010/wordprocessingGroup" xmlns:wpi="http://schemas.microsoft.com/office/word/2010/wordprocessingInk" xmlns:wne="http://schemas.microsoft.com/office/word/2006/wordml" xmlns:wps="http://schemas.microsoft.com/office/word/2010/wordprocessingShape" mc:Ignorable="w14 w15 w16se w16cid w16 w16cex w16sdtdh wp14">
+  <w:comment w:id="0" w:author="Leonardo Scandino" w:date="2021-11-29T16:19:00Z" w:initials="LS">
+    <w:p>
+      <w:pPr>
+        <w:pStyle w:val="Testocommento"/>
+      </w:pPr>
+      <w:r>
+        <w:rPr>
+          <w:rStyle w:val="Rimandocommento"/>
+        </w:rPr>
+        <w:annotationRef/>
+      </w:r>
+      <w:r>
+        <w:t>Qua potremmo mettere delle foto delle varie cose</w:t>
+      </w:r>
+    </w:p>
+  </w:comment>
+  <w:comment w:id="1" w:author="Leonardo Scandino" w:date="2021-11-29T16:17:00Z" w:initials="LS">
+    <w:p>
+      <w:pPr>
+        <w:pStyle w:val="Testocommento"/>
+      </w:pPr>
+      <w:r>
+        <w:rPr>
+          <w:rStyle w:val="Rimandocommento"/>
+        </w:rPr>
+        <w:annotationRef/>
+      </w:r>
+      <w:r>
+        <w:t>Ha senso metterlo qua???</w:t>
+      </w:r>
+    </w:p>
+  </w:comment>
+  <w:comment w:id="2" w:author="Leonardo Scandino" w:date="2021-11-29T16:16:00Z" w:initials="LS">
+    <w:p>
+      <w:pPr>
+        <w:pStyle w:val="Testocommento"/>
+      </w:pPr>
+      <w:r>
+        <w:rPr>
+          <w:rStyle w:val="Rimandocommento"/>
+        </w:rPr>
+        <w:annotationRef/>
+      </w:r>
+      <w:r>
+        <w:t>Inserire la dimensione del condensatore</w:t>
+      </w:r>
+    </w:p>
+  </w:comment>
+  <w:comment w:id="3" w:author="Leonardo Scandino" w:date="2021-11-29T16:15:00Z" w:initials="LS">
+    <w:p>
+      <w:pPr>
+        <w:pStyle w:val="Testocommento"/>
+      </w:pPr>
+      <w:r>
+        <w:rPr>
+          <w:rStyle w:val="Rimandocommento"/>
+        </w:rPr>
+        <w:annotationRef/>
+      </w:r>
+      <w:r>
+        <w:t xml:space="preserve">Sta parte è da scrivere, pensavo di mettere un due chiarimenti sulla parte web cosi poi da poter spiegare direttamente il codice </w:t>
+      </w:r>
+    </w:p>
+  </w:comment>
+  <w:comment w:id="4" w:author="Leonardo Scandino" w:date="2021-11-29T16:52:00Z" w:initials="LS">
+    <w:p>
+      <w:pPr>
+        <w:pStyle w:val="Testocommento"/>
+      </w:pPr>
+      <w:r>
+        <w:rPr>
+          <w:rStyle w:val="Rimandocommento"/>
+        </w:rPr>
+        <w:annotationRef/>
+      </w:r>
+      <w:r>
+        <w:t>Prova a vedere se va bene, l’ho buttato giu a caso quindi se vuoi puoi modificare</w:t>
+      </w:r>
+    </w:p>
+  </w:comment>
+  <w:comment w:id="5" w:author="Leonardo Scandino" w:date="2021-11-29T16:21:00Z" w:initials="LS">
+    <w:p>
+      <w:pPr>
+        <w:pStyle w:val="Testocommento"/>
+      </w:pPr>
+      <w:r>
+        <w:rPr>
+          <w:rStyle w:val="Rimandocommento"/>
+        </w:rPr>
+        <w:annotationRef/>
+      </w:r>
+      <w:r>
+        <w:t>Qua scriviamo le idee non so se è da chiedere al prof se va bene</w:t>
+      </w:r>
+    </w:p>
+  </w:comment>
+</w:comments>
+</file>
+
+<file path=word/commentsExtended.xml><?xml version="1.0" encoding="utf-8"?>
+<w15:commentsEx xmlns:wpc="http://schemas.microsoft.com/office/word/2010/wordprocessingCanvas" xmlns:cx="http://schemas.microsoft.com/office/drawing/2014/chartex" xmlns:cx1="http://schemas.microsoft.com/office/drawing/2015/9/8/chartex" xmlns:cx2="http://schemas.microsoft.com/office/drawing/2015/10/21/chartex" xmlns:cx3="http://schemas.microsoft.com/office/drawing/2016/5/9/chartex" xmlns:cx4="http://schemas.microsoft.com/office/drawing/2016/5/10/chartex" xmlns:cx5="http://schemas.microsoft.com/office/drawing/2016/5/11/chartex" xmlns:cx6="http://schemas.microsoft.com/office/drawing/2016/5/12/chartex" xmlns:cx7="http://schemas.microsoft.com/office/drawing/2016/5/13/chartex" xmlns:cx8="http://schemas.microsoft.com/office/drawing/2016/5/14/chartex" xmlns:mc="http://schemas.openxmlformats.org/markup-compatibility/2006" xmlns:aink="http://schemas.microsoft.com/office/drawing/2016/ink" xmlns:am3d="http://schemas.microsoft.com/office/drawing/2017/model3d" xmlns:o="urn:schemas-microsoft-com:office:office" xmlns:r="http://schemas.openxmlformats.org/officeDocument/2006/relationships" xmlns:m="http://schemas.openxmlformats.org/officeDocument/2006/math" xmlns:v="urn:schemas-microsoft-com:vml" xmlns:wp14="http://schemas.microsoft.com/office/word/2010/wordprocessingDrawing" xmlns:wp="http://schemas.openxmlformats.org/drawingml/2006/wordprocessingDrawing" xmlns:w10="urn:schemas-microsoft-com:office:word" xmlns:w="http://schemas.openxmlformats.org/wordprocessingml/2006/main" xmlns:w14="http://schemas.microsoft.com/office/word/2010/wordml" xmlns:w15="http://schemas.microsoft.com/office/word/2012/wordml" xmlns:w16cex="http://schemas.microsoft.com/office/word/2018/wordml/cex" xmlns:w16cid="http://schemas.microsoft.com/office/word/2016/wordml/cid" xmlns:w16="http://schemas.microsoft.com/office/word/2018/wordml" xmlns:w16sdtdh="http://schemas.microsoft.com/office/word/2020/wordml/sdtdatahash" xmlns:w16se="http://schemas.microsoft.com/office/word/2015/wordml/symex" xmlns:wpg="http://schemas.microsoft.com/office/word/2010/wordprocessingGroup" xmlns:wpi="http://schemas.microsoft.com/office/word/2010/wordprocessingInk" xmlns:wne="http://schemas.microsoft.com/office/word/2006/wordml" xmlns:wps="http://schemas.microsoft.com/office/word/2010/wordprocessingShape" mc:Ignorable="w14 w15 w16se w16cid w16 w16cex w16sdtdh wp14">
+  <w15:commentEx w15:paraId="55528F10" w15:done="0"/>
+  <w15:commentEx w15:paraId="45406FEB" w15:done="0"/>
+  <w15:commentEx w15:paraId="3B81D5F1" w15:done="0"/>
+  <w15:commentEx w15:paraId="01167455" w15:done="0"/>
+  <w15:commentEx w15:paraId="4C35625E" w15:done="0"/>
+  <w15:commentEx w15:paraId="76323ADD" w15:done="0"/>
+</w15:commentsEx>
+</file>
+
+<file path=word/commentsExtensible.xml><?xml version="1.0" encoding="utf-8"?>
+<w16cex:commentsExtensible xmlns:wpc="http://schemas.microsoft.com/office/word/2010/wordprocessingCanvas" xmlns:cx="http://schemas.microsoft.com/office/drawing/2014/chartex" xmlns:cx1="http://schemas.microsoft.com/office/drawing/2015/9/8/chartex" xmlns:cx2="http://schemas.microsoft.com/office/drawing/2015/10/21/chartex" xmlns:cx3="http://schemas.microsoft.com/office/drawing/2016/5/9/chartex" xmlns:cx4="http://schemas.microsoft.com/office/drawing/2016/5/10/chartex" xmlns:cx5="http://schemas.microsoft.com/office/drawing/2016/5/11/chartex" xmlns:cx6="http://schemas.microsoft.com/office/drawing/2016/5/12/chartex" xmlns:cx7="http://schemas.microsoft.com/office/drawing/2016/5/13/chartex" xmlns:cx8="http://schemas.microsoft.com/office/drawing/2016/5/14/chartex" xmlns:mc="http://schemas.openxmlformats.org/markup-compatibility/2006" xmlns:aink="http://schemas.microsoft.com/office/drawing/2016/ink" xmlns:am3d="http://schemas.microsoft.com/office/drawing/2017/model3d" xmlns:o="urn:schemas-microsoft-com:office:office" xmlns:r="http://schemas.openxmlformats.org/officeDocument/2006/relationships" xmlns:m="http://schemas.openxmlformats.org/officeDocument/2006/math" xmlns:v="urn:schemas-microsoft-com:vml" xmlns:wp14="http://schemas.microsoft.com/office/word/2010/wordprocessingDrawing" xmlns:wp="http://schemas.openxmlformats.org/drawingml/2006/wordprocessingDrawing" xmlns:w10="urn:schemas-microsoft-com:office:word" xmlns:w="http://schemas.openxmlformats.org/wordprocessingml/2006/main" xmlns:w14="http://schemas.microsoft.com/office/word/2010/wordml" xmlns:w15="http://schemas.microsoft.com/office/word/2012/wordml" xmlns:w16cex="http://schemas.microsoft.com/office/word/2018/wordml/cex" xmlns:w16cid="http://schemas.microsoft.com/office/word/2016/wordml/cid" xmlns:w16="http://schemas.microsoft.com/office/word/2018/wordml" xmlns:w16sdtdh="http://schemas.microsoft.com/office/word/2020/wordml/sdtdatahash" xmlns:w16se="http://schemas.microsoft.com/office/word/2015/wordml/symex" xmlns:wpg="http://schemas.microsoft.com/office/word/2010/wordprocessingGroup" xmlns:wpi="http://schemas.microsoft.com/office/word/2010/wordprocessingInk" xmlns:wne="http://schemas.microsoft.com/office/word/2006/wordml" xmlns:wps="http://schemas.microsoft.com/office/word/2010/wordprocessingShape" mc:Ignorable="w14 w15 w16se w16cid w16 w16cex w16sdtdh wp14">
+  <w16cex:commentExtensible w16cex:durableId="254F7C11" w16cex:dateUtc="2021-11-29T15:19:00Z"/>
+  <w16cex:commentExtensible w16cex:durableId="254F7B91" w16cex:dateUtc="2021-11-29T15:17:00Z"/>
+  <w16cex:commentExtensible w16cex:durableId="254F7B52" w16cex:dateUtc="2021-11-29T15:16:00Z"/>
+  <w16cex:commentExtensible w16cex:durableId="254F7B17" w16cex:dateUtc="2021-11-29T15:15:00Z"/>
+  <w16cex:commentExtensible w16cex:durableId="254F83E3" w16cex:dateUtc="2021-11-29T15:52:00Z"/>
+  <w16cex:commentExtensible w16cex:durableId="254F7C76" w16cex:dateUtc="2021-11-29T15:21:00Z"/>
+</w16cex:commentsExtensible>
+</file>
+
+<file path=word/commentsIds.xml><?xml version="1.0" encoding="utf-8"?>
+<w16cid:commentsIds xmlns:wpc="http://schemas.microsoft.com/office/word/2010/wordprocessingCanvas" xmlns:cx="http://schemas.microsoft.com/office/drawing/2014/chartex" xmlns:cx1="http://schemas.microsoft.com/office/drawing/2015/9/8/chartex" xmlns:cx2="http://schemas.microsoft.com/office/drawing/2015/10/21/chartex" xmlns:cx3="http://schemas.microsoft.com/office/drawing/2016/5/9/chartex" xmlns:cx4="http://schemas.microsoft.com/office/drawing/2016/5/10/chartex" xmlns:cx5="http://schemas.microsoft.com/office/drawing/2016/5/11/chartex" xmlns:cx6="http://schemas.microsoft.com/office/drawing/2016/5/12/chartex" xmlns:cx7="http://schemas.microsoft.com/office/drawing/2016/5/13/chartex" xmlns:cx8="http://schemas.microsoft.com/office/drawing/2016/5/14/chartex" xmlns:mc="http://schemas.openxmlformats.org/markup-compatibility/2006" xmlns:aink="http://schemas.microsoft.com/office/drawing/2016/ink" xmlns:am3d="http://schemas.microsoft.com/office/drawing/2017/model3d" xmlns:o="urn:schemas-microsoft-com:office:office" xmlns:r="http://schemas.openxmlformats.org/officeDocument/2006/relationships" xmlns:m="http://schemas.openxmlformats.org/officeDocument/2006/math" xmlns:v="urn:schemas-microsoft-com:vml" xmlns:wp14="http://schemas.microsoft.com/office/word/2010/wordprocessingDrawing" xmlns:wp="http://schemas.openxmlformats.org/drawingml/2006/wordprocessingDrawing" xmlns:w10="urn:schemas-microsoft-com:office:word" xmlns:w="http://schemas.openxmlformats.org/wordprocessingml/2006/main" xmlns:w14="http://schemas.microsoft.com/office/word/2010/wordml" xmlns:w15="http://schemas.microsoft.com/office/word/2012/wordml" xmlns:w16cex="http://schemas.microsoft.com/office/word/2018/wordml/cex" xmlns:w16cid="http://schemas.microsoft.com/office/word/2016/wordml/cid" xmlns:w16="http://schemas.microsoft.com/office/word/2018/wordml" xmlns:w16sdtdh="http://schemas.microsoft.com/office/word/2020/wordml/sdtdatahash" xmlns:w16se="http://schemas.microsoft.com/office/word/2015/wordml/symex" xmlns:wpg="http://schemas.microsoft.com/office/word/2010/wordprocessingGroup" xmlns:wpi="http://schemas.microsoft.com/office/word/2010/wordprocessingInk" xmlns:wne="http://schemas.microsoft.com/office/word/2006/wordml" xmlns:wps="http://schemas.microsoft.com/office/word/2010/wordprocessingShape" mc:Ignorable="w14 w15 w16se w16cid w16 w16cex w16sdtdh wp14">
+  <w16cid:commentId w16cid:paraId="55528F10" w16cid:durableId="254F7C11"/>
+  <w16cid:commentId w16cid:paraId="45406FEB" w16cid:durableId="254F7B91"/>
+  <w16cid:commentId w16cid:paraId="3B81D5F1" w16cid:durableId="254F7B52"/>
+  <w16cid:commentId w16cid:paraId="01167455" w16cid:durableId="254F7B17"/>
+  <w16cid:commentId w16cid:paraId="4C35625E" w16cid:durableId="254F83E3"/>
+  <w16cid:commentId w16cid:paraId="76323ADD" w16cid:durableId="254F7C76"/>
+</w16cid:commentsIds>
+</file>
+
 <file path=word/numbering.xml><?xml version="1.0" encoding="utf-8"?>
 <w:numbering xmlns:wpc="http://schemas.microsoft.com/office/word/2010/wordprocessingCanvas" xmlns:cx="http://schemas.microsoft.com/office/drawing/2014/chartex" xmlns:cx1="http://schemas.microsoft.com/office/drawing/2015/9/8/chartex" xmlns:cx2="http://schemas.microsoft.com/office/drawing/2015/10/21/chartex" xmlns:cx3="http://schemas.microsoft.com/office/drawing/2016/5/9/chartex" xmlns:cx4="http://schemas.microsoft.com/office/drawing/2016/5/10/chartex" xmlns:cx5="http://schemas.microsoft.com/office/drawing/2016/5/11/chartex" xmlns:cx6="http://schemas.microsoft.com/office/drawing/2016/5/12/chartex" xmlns:cx7="http://schemas.microsoft.com/office/drawing/2016/5/13/chartex" xmlns:cx8="http://schemas.microsoft.com/office/drawing/2016/5/14/chartex" xmlns:mc="http://schemas.openxmlformats.org/markup-compatibility/2006" xmlns:aink="http://schemas.microsoft.com/office/drawing/2016/ink" xmlns:am3d="http://schemas.microsoft.com/office/drawing/2017/model3d" xmlns:o="urn:schemas-microsoft-com:office:office" xmlns:r="http://schemas.openxmlformats.org/officeDocument/2006/relationships" xmlns:m="http://schemas.openxmlformats.org/officeDocument/2006/math" xmlns:v="urn:schemas-microsoft-com:vml" xmlns:wp14="http://schemas.microsoft.com/office/word/2010/wordprocessingDrawing" xmlns:wp="http://schemas.openxmlformats.org/drawingml/2006/wordprocessingDrawing" xmlns:w10="urn:schemas-microsoft-com:office:word" xmlns:w="http://schemas.openxmlformats.org/wordprocessingml/2006/main" xmlns:w14="http://schemas.microsoft.com/office/word/2010/wordml" xmlns:w15="http://schemas.microsoft.com/office/word/2012/wordml" xmlns:w16cex="http://schemas.microsoft.com/office/word/2018/wordml/cex" xmlns:w16cid="http://schemas.microsoft.com/office/word/2016/wordml/cid" xmlns:w16="http://schemas.microsoft.com/office/word/2018/wordml" xmlns:w16sdtdh="http://schemas.microsoft.com/office/word/2020/wordml/sdtdatahash" xmlns:w16se="http://schemas.microsoft.com/office/word/2015/wordml/symex" xmlns:wpg="http://schemas.microsoft.com/office/word/2010/wordprocessingGroup" xmlns:wpi="http://schemas.microsoft.com/office/word/2010/wordprocessingInk" xmlns:wne="http://schemas.microsoft.com/office/word/2006/wordml" xmlns:wps="http://schemas.microsoft.com/office/word/2010/wordprocessingShape" mc:Ignorable="w14 w15 w16se w16cid w16 w16cex w16sdtdh wp14">
   <w:abstractNum w:abstractNumId="0" w15:restartNumberingAfterBreak="0">
@@ -921,6 +1218,232 @@
     </w:lvl>
   </w:abstractNum>
   <w:abstractNum w:abstractNumId="1" w15:restartNumberingAfterBreak="0">
+    <w:nsid w:val="26647D11"/>
+    <w:multiLevelType w:val="hybridMultilevel"/>
+    <w:tmpl w:val="AF90D6D8"/>
+    <w:lvl w:ilvl="0" w:tplc="04100001">
+      <w:start w:val="1"/>
+      <w:numFmt w:val="bullet"/>
+      <w:lvlText w:val=""/>
+      <w:lvlJc w:val="left"/>
+      <w:pPr>
+        <w:ind w:left="720" w:hanging="360"/>
+      </w:pPr>
+      <w:rPr>
+        <w:rFonts w:ascii="Symbol" w:hAnsi="Symbol" w:hint="default"/>
+      </w:rPr>
+    </w:lvl>
+    <w:lvl w:ilvl="1" w:tplc="04100003" w:tentative="1">
+      <w:start w:val="1"/>
+      <w:numFmt w:val="bullet"/>
+      <w:lvlText w:val="o"/>
+      <w:lvlJc w:val="left"/>
+      <w:pPr>
+        <w:ind w:left="1440" w:hanging="360"/>
+      </w:pPr>
+      <w:rPr>
+        <w:rFonts w:ascii="Courier New" w:hAnsi="Courier New" w:cs="Courier New" w:hint="default"/>
+      </w:rPr>
+    </w:lvl>
+    <w:lvl w:ilvl="2" w:tplc="04100005" w:tentative="1">
+      <w:start w:val="1"/>
+      <w:numFmt w:val="bullet"/>
+      <w:lvlText w:val=""/>
+      <w:lvlJc w:val="left"/>
+      <w:pPr>
+        <w:ind w:left="2160" w:hanging="360"/>
+      </w:pPr>
+      <w:rPr>
+        <w:rFonts w:ascii="Wingdings" w:hAnsi="Wingdings" w:hint="default"/>
+      </w:rPr>
+    </w:lvl>
+    <w:lvl w:ilvl="3" w:tplc="04100001" w:tentative="1">
+      <w:start w:val="1"/>
+      <w:numFmt w:val="bullet"/>
+      <w:lvlText w:val=""/>
+      <w:lvlJc w:val="left"/>
+      <w:pPr>
+        <w:ind w:left="2880" w:hanging="360"/>
+      </w:pPr>
+      <w:rPr>
+        <w:rFonts w:ascii="Symbol" w:hAnsi="Symbol" w:hint="default"/>
+      </w:rPr>
+    </w:lvl>
+    <w:lvl w:ilvl="4" w:tplc="04100003" w:tentative="1">
+      <w:start w:val="1"/>
+      <w:numFmt w:val="bullet"/>
+      <w:lvlText w:val="o"/>
+      <w:lvlJc w:val="left"/>
+      <w:pPr>
+        <w:ind w:left="3600" w:hanging="360"/>
+      </w:pPr>
+      <w:rPr>
+        <w:rFonts w:ascii="Courier New" w:hAnsi="Courier New" w:cs="Courier New" w:hint="default"/>
+      </w:rPr>
+    </w:lvl>
+    <w:lvl w:ilvl="5" w:tplc="04100005" w:tentative="1">
+      <w:start w:val="1"/>
+      <w:numFmt w:val="bullet"/>
+      <w:lvlText w:val=""/>
+      <w:lvlJc w:val="left"/>
+      <w:pPr>
+        <w:ind w:left="4320" w:hanging="360"/>
+      </w:pPr>
+      <w:rPr>
+        <w:rFonts w:ascii="Wingdings" w:hAnsi="Wingdings" w:hint="default"/>
+      </w:rPr>
+    </w:lvl>
+    <w:lvl w:ilvl="6" w:tplc="04100001" w:tentative="1">
+      <w:start w:val="1"/>
+      <w:numFmt w:val="bullet"/>
+      <w:lvlText w:val=""/>
+      <w:lvlJc w:val="left"/>
+      <w:pPr>
+        <w:ind w:left="5040" w:hanging="360"/>
+      </w:pPr>
+      <w:rPr>
+        <w:rFonts w:ascii="Symbol" w:hAnsi="Symbol" w:hint="default"/>
+      </w:rPr>
+    </w:lvl>
+    <w:lvl w:ilvl="7" w:tplc="04100003" w:tentative="1">
+      <w:start w:val="1"/>
+      <w:numFmt w:val="bullet"/>
+      <w:lvlText w:val="o"/>
+      <w:lvlJc w:val="left"/>
+      <w:pPr>
+        <w:ind w:left="5760" w:hanging="360"/>
+      </w:pPr>
+      <w:rPr>
+        <w:rFonts w:ascii="Courier New" w:hAnsi="Courier New" w:cs="Courier New" w:hint="default"/>
+      </w:rPr>
+    </w:lvl>
+    <w:lvl w:ilvl="8" w:tplc="04100005" w:tentative="1">
+      <w:start w:val="1"/>
+      <w:numFmt w:val="bullet"/>
+      <w:lvlText w:val=""/>
+      <w:lvlJc w:val="left"/>
+      <w:pPr>
+        <w:ind w:left="6480" w:hanging="360"/>
+      </w:pPr>
+      <w:rPr>
+        <w:rFonts w:ascii="Wingdings" w:hAnsi="Wingdings" w:hint="default"/>
+      </w:rPr>
+    </w:lvl>
+  </w:abstractNum>
+  <w:abstractNum w:abstractNumId="2" w15:restartNumberingAfterBreak="0">
+    <w:nsid w:val="33504E89"/>
+    <w:multiLevelType w:val="hybridMultilevel"/>
+    <w:tmpl w:val="6A141312"/>
+    <w:lvl w:ilvl="0" w:tplc="04100001">
+      <w:start w:val="1"/>
+      <w:numFmt w:val="bullet"/>
+      <w:lvlText w:val=""/>
+      <w:lvlJc w:val="left"/>
+      <w:pPr>
+        <w:ind w:left="720" w:hanging="360"/>
+      </w:pPr>
+      <w:rPr>
+        <w:rFonts w:ascii="Symbol" w:hAnsi="Symbol" w:hint="default"/>
+      </w:rPr>
+    </w:lvl>
+    <w:lvl w:ilvl="1" w:tplc="04100003" w:tentative="1">
+      <w:start w:val="1"/>
+      <w:numFmt w:val="bullet"/>
+      <w:lvlText w:val="o"/>
+      <w:lvlJc w:val="left"/>
+      <w:pPr>
+        <w:ind w:left="1440" w:hanging="360"/>
+      </w:pPr>
+      <w:rPr>
+        <w:rFonts w:ascii="Courier New" w:hAnsi="Courier New" w:cs="Courier New" w:hint="default"/>
+      </w:rPr>
+    </w:lvl>
+    <w:lvl w:ilvl="2" w:tplc="04100005" w:tentative="1">
+      <w:start w:val="1"/>
+      <w:numFmt w:val="bullet"/>
+      <w:lvlText w:val=""/>
+      <w:lvlJc w:val="left"/>
+      <w:pPr>
+        <w:ind w:left="2160" w:hanging="360"/>
+      </w:pPr>
+      <w:rPr>
+        <w:rFonts w:ascii="Wingdings" w:hAnsi="Wingdings" w:hint="default"/>
+      </w:rPr>
+    </w:lvl>
+    <w:lvl w:ilvl="3" w:tplc="04100001" w:tentative="1">
+      <w:start w:val="1"/>
+      <w:numFmt w:val="bullet"/>
+      <w:lvlText w:val=""/>
+      <w:lvlJc w:val="left"/>
+      <w:pPr>
+        <w:ind w:left="2880" w:hanging="360"/>
+      </w:pPr>
+      <w:rPr>
+        <w:rFonts w:ascii="Symbol" w:hAnsi="Symbol" w:hint="default"/>
+      </w:rPr>
+    </w:lvl>
+    <w:lvl w:ilvl="4" w:tplc="04100003" w:tentative="1">
+      <w:start w:val="1"/>
+      <w:numFmt w:val="bullet"/>
+      <w:lvlText w:val="o"/>
+      <w:lvlJc w:val="left"/>
+      <w:pPr>
+        <w:ind w:left="3600" w:hanging="360"/>
+      </w:pPr>
+      <w:rPr>
+        <w:rFonts w:ascii="Courier New" w:hAnsi="Courier New" w:cs="Courier New" w:hint="default"/>
+      </w:rPr>
+    </w:lvl>
+    <w:lvl w:ilvl="5" w:tplc="04100005" w:tentative="1">
+      <w:start w:val="1"/>
+      <w:numFmt w:val="bullet"/>
+      <w:lvlText w:val=""/>
+      <w:lvlJc w:val="left"/>
+      <w:pPr>
+        <w:ind w:left="4320" w:hanging="360"/>
+      </w:pPr>
+      <w:rPr>
+        <w:rFonts w:ascii="Wingdings" w:hAnsi="Wingdings" w:hint="default"/>
+      </w:rPr>
+    </w:lvl>
+    <w:lvl w:ilvl="6" w:tplc="04100001" w:tentative="1">
+      <w:start w:val="1"/>
+      <w:numFmt w:val="bullet"/>
+      <w:lvlText w:val=""/>
+      <w:lvlJc w:val="left"/>
+      <w:pPr>
+        <w:ind w:left="5040" w:hanging="360"/>
+      </w:pPr>
+      <w:rPr>
+        <w:rFonts w:ascii="Symbol" w:hAnsi="Symbol" w:hint="default"/>
+      </w:rPr>
+    </w:lvl>
+    <w:lvl w:ilvl="7" w:tplc="04100003" w:tentative="1">
+      <w:start w:val="1"/>
+      <w:numFmt w:val="bullet"/>
+      <w:lvlText w:val="o"/>
+      <w:lvlJc w:val="left"/>
+      <w:pPr>
+        <w:ind w:left="5760" w:hanging="360"/>
+      </w:pPr>
+      <w:rPr>
+        <w:rFonts w:ascii="Courier New" w:hAnsi="Courier New" w:cs="Courier New" w:hint="default"/>
+      </w:rPr>
+    </w:lvl>
+    <w:lvl w:ilvl="8" w:tplc="04100005" w:tentative="1">
+      <w:start w:val="1"/>
+      <w:numFmt w:val="bullet"/>
+      <w:lvlText w:val=""/>
+      <w:lvlJc w:val="left"/>
+      <w:pPr>
+        <w:ind w:left="6480" w:hanging="360"/>
+      </w:pPr>
+      <w:rPr>
+        <w:rFonts w:ascii="Wingdings" w:hAnsi="Wingdings" w:hint="default"/>
+      </w:rPr>
+    </w:lvl>
+  </w:abstractNum>
+  <w:abstractNum w:abstractNumId="3" w15:restartNumberingAfterBreak="0">
     <w:nsid w:val="3D9969C0"/>
     <w:multiLevelType w:val="hybridMultilevel"/>
     <w:tmpl w:val="512C59B4"/>
@@ -1033,13 +1556,375 @@
       </w:rPr>
     </w:lvl>
   </w:abstractNum>
+  <w:abstractNum w:abstractNumId="4" w15:restartNumberingAfterBreak="0">
+    <w:nsid w:val="503D7114"/>
+    <w:multiLevelType w:val="hybridMultilevel"/>
+    <w:tmpl w:val="C3647186"/>
+    <w:lvl w:ilvl="0" w:tplc="04100001">
+      <w:start w:val="1"/>
+      <w:numFmt w:val="bullet"/>
+      <w:lvlText w:val=""/>
+      <w:lvlJc w:val="left"/>
+      <w:pPr>
+        <w:ind w:left="720" w:hanging="360"/>
+      </w:pPr>
+      <w:rPr>
+        <w:rFonts w:ascii="Symbol" w:hAnsi="Symbol" w:hint="default"/>
+      </w:rPr>
+    </w:lvl>
+    <w:lvl w:ilvl="1" w:tplc="04100003" w:tentative="1">
+      <w:start w:val="1"/>
+      <w:numFmt w:val="bullet"/>
+      <w:lvlText w:val="o"/>
+      <w:lvlJc w:val="left"/>
+      <w:pPr>
+        <w:ind w:left="1440" w:hanging="360"/>
+      </w:pPr>
+      <w:rPr>
+        <w:rFonts w:ascii="Courier New" w:hAnsi="Courier New" w:cs="Courier New" w:hint="default"/>
+      </w:rPr>
+    </w:lvl>
+    <w:lvl w:ilvl="2" w:tplc="04100005" w:tentative="1">
+      <w:start w:val="1"/>
+      <w:numFmt w:val="bullet"/>
+      <w:lvlText w:val=""/>
+      <w:lvlJc w:val="left"/>
+      <w:pPr>
+        <w:ind w:left="2160" w:hanging="360"/>
+      </w:pPr>
+      <w:rPr>
+        <w:rFonts w:ascii="Wingdings" w:hAnsi="Wingdings" w:hint="default"/>
+      </w:rPr>
+    </w:lvl>
+    <w:lvl w:ilvl="3" w:tplc="04100001" w:tentative="1">
+      <w:start w:val="1"/>
+      <w:numFmt w:val="bullet"/>
+      <w:lvlText w:val=""/>
+      <w:lvlJc w:val="left"/>
+      <w:pPr>
+        <w:ind w:left="2880" w:hanging="360"/>
+      </w:pPr>
+      <w:rPr>
+        <w:rFonts w:ascii="Symbol" w:hAnsi="Symbol" w:hint="default"/>
+      </w:rPr>
+    </w:lvl>
+    <w:lvl w:ilvl="4" w:tplc="04100003" w:tentative="1">
+      <w:start w:val="1"/>
+      <w:numFmt w:val="bullet"/>
+      <w:lvlText w:val="o"/>
+      <w:lvlJc w:val="left"/>
+      <w:pPr>
+        <w:ind w:left="3600" w:hanging="360"/>
+      </w:pPr>
+      <w:rPr>
+        <w:rFonts w:ascii="Courier New" w:hAnsi="Courier New" w:cs="Courier New" w:hint="default"/>
+      </w:rPr>
+    </w:lvl>
+    <w:lvl w:ilvl="5" w:tplc="04100005" w:tentative="1">
+      <w:start w:val="1"/>
+      <w:numFmt w:val="bullet"/>
+      <w:lvlText w:val=""/>
+      <w:lvlJc w:val="left"/>
+      <w:pPr>
+        <w:ind w:left="4320" w:hanging="360"/>
+      </w:pPr>
+      <w:rPr>
+        <w:rFonts w:ascii="Wingdings" w:hAnsi="Wingdings" w:hint="default"/>
+      </w:rPr>
+    </w:lvl>
+    <w:lvl w:ilvl="6" w:tplc="04100001" w:tentative="1">
+      <w:start w:val="1"/>
+      <w:numFmt w:val="bullet"/>
+      <w:lvlText w:val=""/>
+      <w:lvlJc w:val="left"/>
+      <w:pPr>
+        <w:ind w:left="5040" w:hanging="360"/>
+      </w:pPr>
+      <w:rPr>
+        <w:rFonts w:ascii="Symbol" w:hAnsi="Symbol" w:hint="default"/>
+      </w:rPr>
+    </w:lvl>
+    <w:lvl w:ilvl="7" w:tplc="04100003" w:tentative="1">
+      <w:start w:val="1"/>
+      <w:numFmt w:val="bullet"/>
+      <w:lvlText w:val="o"/>
+      <w:lvlJc w:val="left"/>
+      <w:pPr>
+        <w:ind w:left="5760" w:hanging="360"/>
+      </w:pPr>
+      <w:rPr>
+        <w:rFonts w:ascii="Courier New" w:hAnsi="Courier New" w:cs="Courier New" w:hint="default"/>
+      </w:rPr>
+    </w:lvl>
+    <w:lvl w:ilvl="8" w:tplc="04100005" w:tentative="1">
+      <w:start w:val="1"/>
+      <w:numFmt w:val="bullet"/>
+      <w:lvlText w:val=""/>
+      <w:lvlJc w:val="left"/>
+      <w:pPr>
+        <w:ind w:left="6480" w:hanging="360"/>
+      </w:pPr>
+      <w:rPr>
+        <w:rFonts w:ascii="Wingdings" w:hAnsi="Wingdings" w:hint="default"/>
+      </w:rPr>
+    </w:lvl>
+  </w:abstractNum>
+  <w:abstractNum w:abstractNumId="5" w15:restartNumberingAfterBreak="0">
+    <w:nsid w:val="67090DB1"/>
+    <w:multiLevelType w:val="hybridMultilevel"/>
+    <w:tmpl w:val="C76C08A8"/>
+    <w:lvl w:ilvl="0" w:tplc="04100001">
+      <w:start w:val="1"/>
+      <w:numFmt w:val="bullet"/>
+      <w:lvlText w:val=""/>
+      <w:lvlJc w:val="left"/>
+      <w:pPr>
+        <w:ind w:left="720" w:hanging="360"/>
+      </w:pPr>
+      <w:rPr>
+        <w:rFonts w:ascii="Symbol" w:hAnsi="Symbol" w:hint="default"/>
+      </w:rPr>
+    </w:lvl>
+    <w:lvl w:ilvl="1" w:tplc="04100003" w:tentative="1">
+      <w:start w:val="1"/>
+      <w:numFmt w:val="bullet"/>
+      <w:lvlText w:val="o"/>
+      <w:lvlJc w:val="left"/>
+      <w:pPr>
+        <w:ind w:left="1440" w:hanging="360"/>
+      </w:pPr>
+      <w:rPr>
+        <w:rFonts w:ascii="Courier New" w:hAnsi="Courier New" w:cs="Courier New" w:hint="default"/>
+      </w:rPr>
+    </w:lvl>
+    <w:lvl w:ilvl="2" w:tplc="04100005" w:tentative="1">
+      <w:start w:val="1"/>
+      <w:numFmt w:val="bullet"/>
+      <w:lvlText w:val=""/>
+      <w:lvlJc w:val="left"/>
+      <w:pPr>
+        <w:ind w:left="2160" w:hanging="360"/>
+      </w:pPr>
+      <w:rPr>
+        <w:rFonts w:ascii="Wingdings" w:hAnsi="Wingdings" w:hint="default"/>
+      </w:rPr>
+    </w:lvl>
+    <w:lvl w:ilvl="3" w:tplc="04100001" w:tentative="1">
+      <w:start w:val="1"/>
+      <w:numFmt w:val="bullet"/>
+      <w:lvlText w:val=""/>
+      <w:lvlJc w:val="left"/>
+      <w:pPr>
+        <w:ind w:left="2880" w:hanging="360"/>
+      </w:pPr>
+      <w:rPr>
+        <w:rFonts w:ascii="Symbol" w:hAnsi="Symbol" w:hint="default"/>
+      </w:rPr>
+    </w:lvl>
+    <w:lvl w:ilvl="4" w:tplc="04100003" w:tentative="1">
+      <w:start w:val="1"/>
+      <w:numFmt w:val="bullet"/>
+      <w:lvlText w:val="o"/>
+      <w:lvlJc w:val="left"/>
+      <w:pPr>
+        <w:ind w:left="3600" w:hanging="360"/>
+      </w:pPr>
+      <w:rPr>
+        <w:rFonts w:ascii="Courier New" w:hAnsi="Courier New" w:cs="Courier New" w:hint="default"/>
+      </w:rPr>
+    </w:lvl>
+    <w:lvl w:ilvl="5" w:tplc="04100005" w:tentative="1">
+      <w:start w:val="1"/>
+      <w:numFmt w:val="bullet"/>
+      <w:lvlText w:val=""/>
+      <w:lvlJc w:val="left"/>
+      <w:pPr>
+        <w:ind w:left="4320" w:hanging="360"/>
+      </w:pPr>
+      <w:rPr>
+        <w:rFonts w:ascii="Wingdings" w:hAnsi="Wingdings" w:hint="default"/>
+      </w:rPr>
+    </w:lvl>
+    <w:lvl w:ilvl="6" w:tplc="04100001" w:tentative="1">
+      <w:start w:val="1"/>
+      <w:numFmt w:val="bullet"/>
+      <w:lvlText w:val=""/>
+      <w:lvlJc w:val="left"/>
+      <w:pPr>
+        <w:ind w:left="5040" w:hanging="360"/>
+      </w:pPr>
+      <w:rPr>
+        <w:rFonts w:ascii="Symbol" w:hAnsi="Symbol" w:hint="default"/>
+      </w:rPr>
+    </w:lvl>
+    <w:lvl w:ilvl="7" w:tplc="04100003" w:tentative="1">
+      <w:start w:val="1"/>
+      <w:numFmt w:val="bullet"/>
+      <w:lvlText w:val="o"/>
+      <w:lvlJc w:val="left"/>
+      <w:pPr>
+        <w:ind w:left="5760" w:hanging="360"/>
+      </w:pPr>
+      <w:rPr>
+        <w:rFonts w:ascii="Courier New" w:hAnsi="Courier New" w:cs="Courier New" w:hint="default"/>
+      </w:rPr>
+    </w:lvl>
+    <w:lvl w:ilvl="8" w:tplc="04100005" w:tentative="1">
+      <w:start w:val="1"/>
+      <w:numFmt w:val="bullet"/>
+      <w:lvlText w:val=""/>
+      <w:lvlJc w:val="left"/>
+      <w:pPr>
+        <w:ind w:left="6480" w:hanging="360"/>
+      </w:pPr>
+      <w:rPr>
+        <w:rFonts w:ascii="Wingdings" w:hAnsi="Wingdings" w:hint="default"/>
+      </w:rPr>
+    </w:lvl>
+  </w:abstractNum>
+  <w:abstractNum w:abstractNumId="6" w15:restartNumberingAfterBreak="0">
+    <w:nsid w:val="7F5A754A"/>
+    <w:multiLevelType w:val="hybridMultilevel"/>
+    <w:tmpl w:val="F5C40D86"/>
+    <w:lvl w:ilvl="0" w:tplc="04100001">
+      <w:start w:val="1"/>
+      <w:numFmt w:val="bullet"/>
+      <w:lvlText w:val=""/>
+      <w:lvlJc w:val="left"/>
+      <w:pPr>
+        <w:ind w:left="1079" w:hanging="360"/>
+      </w:pPr>
+      <w:rPr>
+        <w:rFonts w:ascii="Symbol" w:hAnsi="Symbol" w:hint="default"/>
+      </w:rPr>
+    </w:lvl>
+    <w:lvl w:ilvl="1" w:tplc="04100003" w:tentative="1">
+      <w:start w:val="1"/>
+      <w:numFmt w:val="bullet"/>
+      <w:lvlText w:val="o"/>
+      <w:lvlJc w:val="left"/>
+      <w:pPr>
+        <w:ind w:left="1799" w:hanging="360"/>
+      </w:pPr>
+      <w:rPr>
+        <w:rFonts w:ascii="Courier New" w:hAnsi="Courier New" w:cs="Courier New" w:hint="default"/>
+      </w:rPr>
+    </w:lvl>
+    <w:lvl w:ilvl="2" w:tplc="04100005" w:tentative="1">
+      <w:start w:val="1"/>
+      <w:numFmt w:val="bullet"/>
+      <w:lvlText w:val=""/>
+      <w:lvlJc w:val="left"/>
+      <w:pPr>
+        <w:ind w:left="2519" w:hanging="360"/>
+      </w:pPr>
+      <w:rPr>
+        <w:rFonts w:ascii="Wingdings" w:hAnsi="Wingdings" w:hint="default"/>
+      </w:rPr>
+    </w:lvl>
+    <w:lvl w:ilvl="3" w:tplc="04100001" w:tentative="1">
+      <w:start w:val="1"/>
+      <w:numFmt w:val="bullet"/>
+      <w:lvlText w:val=""/>
+      <w:lvlJc w:val="left"/>
+      <w:pPr>
+        <w:ind w:left="3239" w:hanging="360"/>
+      </w:pPr>
+      <w:rPr>
+        <w:rFonts w:ascii="Symbol" w:hAnsi="Symbol" w:hint="default"/>
+      </w:rPr>
+    </w:lvl>
+    <w:lvl w:ilvl="4" w:tplc="04100003" w:tentative="1">
+      <w:start w:val="1"/>
+      <w:numFmt w:val="bullet"/>
+      <w:lvlText w:val="o"/>
+      <w:lvlJc w:val="left"/>
+      <w:pPr>
+        <w:ind w:left="3959" w:hanging="360"/>
+      </w:pPr>
+      <w:rPr>
+        <w:rFonts w:ascii="Courier New" w:hAnsi="Courier New" w:cs="Courier New" w:hint="default"/>
+      </w:rPr>
+    </w:lvl>
+    <w:lvl w:ilvl="5" w:tplc="04100005" w:tentative="1">
+      <w:start w:val="1"/>
+      <w:numFmt w:val="bullet"/>
+      <w:lvlText w:val=""/>
+      <w:lvlJc w:val="left"/>
+      <w:pPr>
+        <w:ind w:left="4679" w:hanging="360"/>
+      </w:pPr>
+      <w:rPr>
+        <w:rFonts w:ascii="Wingdings" w:hAnsi="Wingdings" w:hint="default"/>
+      </w:rPr>
+    </w:lvl>
+    <w:lvl w:ilvl="6" w:tplc="04100001" w:tentative="1">
+      <w:start w:val="1"/>
+      <w:numFmt w:val="bullet"/>
+      <w:lvlText w:val=""/>
+      <w:lvlJc w:val="left"/>
+      <w:pPr>
+        <w:ind w:left="5399" w:hanging="360"/>
+      </w:pPr>
+      <w:rPr>
+        <w:rFonts w:ascii="Symbol" w:hAnsi="Symbol" w:hint="default"/>
+      </w:rPr>
+    </w:lvl>
+    <w:lvl w:ilvl="7" w:tplc="04100003" w:tentative="1">
+      <w:start w:val="1"/>
+      <w:numFmt w:val="bullet"/>
+      <w:lvlText w:val="o"/>
+      <w:lvlJc w:val="left"/>
+      <w:pPr>
+        <w:ind w:left="6119" w:hanging="360"/>
+      </w:pPr>
+      <w:rPr>
+        <w:rFonts w:ascii="Courier New" w:hAnsi="Courier New" w:cs="Courier New" w:hint="default"/>
+      </w:rPr>
+    </w:lvl>
+    <w:lvl w:ilvl="8" w:tplc="04100005" w:tentative="1">
+      <w:start w:val="1"/>
+      <w:numFmt w:val="bullet"/>
+      <w:lvlText w:val=""/>
+      <w:lvlJc w:val="left"/>
+      <w:pPr>
+        <w:ind w:left="6839" w:hanging="360"/>
+      </w:pPr>
+      <w:rPr>
+        <w:rFonts w:ascii="Wingdings" w:hAnsi="Wingdings" w:hint="default"/>
+      </w:rPr>
+    </w:lvl>
+  </w:abstractNum>
   <w:num w:numId="1">
-    <w:abstractNumId w:val="1"/>
+    <w:abstractNumId w:val="3"/>
   </w:num>
   <w:num w:numId="2">
     <w:abstractNumId w:val="0"/>
   </w:num>
+  <w:num w:numId="3">
+    <w:abstractNumId w:val="4"/>
+  </w:num>
+  <w:num w:numId="4">
+    <w:abstractNumId w:val="5"/>
+  </w:num>
+  <w:num w:numId="5">
+    <w:abstractNumId w:val="6"/>
+  </w:num>
+  <w:num w:numId="6">
+    <w:abstractNumId w:val="2"/>
+  </w:num>
+  <w:num w:numId="7">
+    <w:abstractNumId w:val="1"/>
+  </w:num>
 </w:numbering>
+</file>
+
+<file path=word/people.xml><?xml version="1.0" encoding="utf-8"?>
+<w15:people xmlns:wpc="http://schemas.microsoft.com/office/word/2010/wordprocessingCanvas" xmlns:cx="http://schemas.microsoft.com/office/drawing/2014/chartex" xmlns:cx1="http://schemas.microsoft.com/office/drawing/2015/9/8/chartex" xmlns:cx2="http://schemas.microsoft.com/office/drawing/2015/10/21/chartex" xmlns:cx3="http://schemas.microsoft.com/office/drawing/2016/5/9/chartex" xmlns:cx4="http://schemas.microsoft.com/office/drawing/2016/5/10/chartex" xmlns:cx5="http://schemas.microsoft.com/office/drawing/2016/5/11/chartex" xmlns:cx6="http://schemas.microsoft.com/office/drawing/2016/5/12/chartex" xmlns:cx7="http://schemas.microsoft.com/office/drawing/2016/5/13/chartex" xmlns:cx8="http://schemas.microsoft.com/office/drawing/2016/5/14/chartex" xmlns:mc="http://schemas.openxmlformats.org/markup-compatibility/2006" xmlns:aink="http://schemas.microsoft.com/office/drawing/2016/ink" xmlns:am3d="http://schemas.microsoft.com/office/drawing/2017/model3d" xmlns:o="urn:schemas-microsoft-com:office:office" xmlns:r="http://schemas.openxmlformats.org/officeDocument/2006/relationships" xmlns:m="http://schemas.openxmlformats.org/officeDocument/2006/math" xmlns:v="urn:schemas-microsoft-com:vml" xmlns:wp14="http://schemas.microsoft.com/office/word/2010/wordprocessingDrawing" xmlns:wp="http://schemas.openxmlformats.org/drawingml/2006/wordprocessingDrawing" xmlns:w10="urn:schemas-microsoft-com:office:word" xmlns:w="http://schemas.openxmlformats.org/wordprocessingml/2006/main" xmlns:w14="http://schemas.microsoft.com/office/word/2010/wordml" xmlns:w15="http://schemas.microsoft.com/office/word/2012/wordml" xmlns:w16cex="http://schemas.microsoft.com/office/word/2018/wordml/cex" xmlns:w16cid="http://schemas.microsoft.com/office/word/2016/wordml/cid" xmlns:w16="http://schemas.microsoft.com/office/word/2018/wordml" xmlns:w16sdtdh="http://schemas.microsoft.com/office/word/2020/wordml/sdtdatahash" xmlns:w16se="http://schemas.microsoft.com/office/word/2015/wordml/symex" xmlns:wpg="http://schemas.microsoft.com/office/word/2010/wordprocessingGroup" xmlns:wpi="http://schemas.microsoft.com/office/word/2010/wordprocessingInk" xmlns:wne="http://schemas.microsoft.com/office/word/2006/wordml" xmlns:wps="http://schemas.microsoft.com/office/word/2010/wordprocessingShape" mc:Ignorable="w14 w15 w16se w16cid w16 w16cex w16sdtdh wp14">
+  <w15:person w15:author="Leonardo Scandino">
+    <w15:presenceInfo w15:providerId="None" w15:userId="Leonardo Scandino"/>
+  </w15:person>
+</w15:people>
 </file>
 
 <file path=word/styles.xml><?xml version="1.0" encoding="utf-8"?>
@@ -1484,6 +2369,28 @@
       <w:szCs w:val="26"/>
     </w:rPr>
   </w:style>
+  <w:style w:type="paragraph" w:styleId="Titolo3">
+    <w:name w:val="heading 3"/>
+    <w:basedOn w:val="Normale"/>
+    <w:next w:val="Normale"/>
+    <w:link w:val="Titolo3Carattere"/>
+    <w:uiPriority w:val="9"/>
+    <w:unhideWhenUsed/>
+    <w:qFormat/>
+    <w:rsid w:val="00211E36"/>
+    <w:pPr>
+      <w:keepNext/>
+      <w:keepLines/>
+      <w:spacing w:before="40" w:after="0"/>
+      <w:outlineLvl w:val="2"/>
+    </w:pPr>
+    <w:rPr>
+      <w:rFonts w:asciiTheme="majorHAnsi" w:eastAsiaTheme="majorEastAsia" w:hAnsiTheme="majorHAnsi" w:cstheme="majorBidi"/>
+      <w:color w:val="1F3763" w:themeColor="accent1" w:themeShade="7F"/>
+      <w:sz w:val="24"/>
+      <w:szCs w:val="24"/>
+    </w:rPr>
+  </w:style>
   <w:style w:type="character" w:default="1" w:styleId="Carpredefinitoparagrafo">
     <w:name w:val="Default Paragraph Font"/>
     <w:uiPriority w:val="1"/>
@@ -1546,6 +2453,87 @@
       <w:color w:val="2F5496" w:themeColor="accent1" w:themeShade="BF"/>
       <w:sz w:val="26"/>
       <w:szCs w:val="26"/>
+    </w:rPr>
+  </w:style>
+  <w:style w:type="character" w:customStyle="1" w:styleId="Titolo3Carattere">
+    <w:name w:val="Titolo 3 Carattere"/>
+    <w:basedOn w:val="Carpredefinitoparagrafo"/>
+    <w:link w:val="Titolo3"/>
+    <w:uiPriority w:val="9"/>
+    <w:rsid w:val="00211E36"/>
+    <w:rPr>
+      <w:rFonts w:asciiTheme="majorHAnsi" w:eastAsiaTheme="majorEastAsia" w:hAnsiTheme="majorHAnsi" w:cstheme="majorBidi"/>
+      <w:color w:val="1F3763" w:themeColor="accent1" w:themeShade="7F"/>
+      <w:sz w:val="24"/>
+      <w:szCs w:val="24"/>
+    </w:rPr>
+  </w:style>
+  <w:style w:type="character" w:styleId="Rimandocommento">
+    <w:name w:val="annotation reference"/>
+    <w:basedOn w:val="Carpredefinitoparagrafo"/>
+    <w:uiPriority w:val="99"/>
+    <w:semiHidden/>
+    <w:unhideWhenUsed/>
+    <w:rsid w:val="00F372F8"/>
+    <w:rPr>
+      <w:sz w:val="16"/>
+      <w:szCs w:val="16"/>
+    </w:rPr>
+  </w:style>
+  <w:style w:type="paragraph" w:styleId="Testocommento">
+    <w:name w:val="annotation text"/>
+    <w:basedOn w:val="Normale"/>
+    <w:link w:val="TestocommentoCarattere"/>
+    <w:uiPriority w:val="99"/>
+    <w:semiHidden/>
+    <w:unhideWhenUsed/>
+    <w:rsid w:val="00F372F8"/>
+    <w:pPr>
+      <w:spacing w:line="240" w:lineRule="auto"/>
+    </w:pPr>
+    <w:rPr>
+      <w:sz w:val="20"/>
+      <w:szCs w:val="20"/>
+    </w:rPr>
+  </w:style>
+  <w:style w:type="character" w:customStyle="1" w:styleId="TestocommentoCarattere">
+    <w:name w:val="Testo commento Carattere"/>
+    <w:basedOn w:val="Carpredefinitoparagrafo"/>
+    <w:link w:val="Testocommento"/>
+    <w:uiPriority w:val="99"/>
+    <w:semiHidden/>
+    <w:rsid w:val="00F372F8"/>
+    <w:rPr>
+      <w:sz w:val="20"/>
+      <w:szCs w:val="20"/>
+    </w:rPr>
+  </w:style>
+  <w:style w:type="paragraph" w:styleId="Soggettocommento">
+    <w:name w:val="annotation subject"/>
+    <w:basedOn w:val="Testocommento"/>
+    <w:next w:val="Testocommento"/>
+    <w:link w:val="SoggettocommentoCarattere"/>
+    <w:uiPriority w:val="99"/>
+    <w:semiHidden/>
+    <w:unhideWhenUsed/>
+    <w:rsid w:val="00F372F8"/>
+    <w:rPr>
+      <w:b/>
+      <w:bCs/>
+    </w:rPr>
+  </w:style>
+  <w:style w:type="character" w:customStyle="1" w:styleId="SoggettocommentoCarattere">
+    <w:name w:val="Soggetto commento Carattere"/>
+    <w:basedOn w:val="TestocommentoCarattere"/>
+    <w:link w:val="Soggettocommento"/>
+    <w:uiPriority w:val="99"/>
+    <w:semiHidden/>
+    <w:rsid w:val="00F372F8"/>
+    <w:rPr>
+      <w:b/>
+      <w:bCs/>
+      <w:sz w:val="20"/>
+      <w:szCs w:val="20"/>
     </w:rPr>
   </w:style>
 </w:styles>

</xml_diff>

<commit_message>
mod rel e commenti
</commit_message>
<xml_diff>
--- a/ProgettoIot/relazione.docx
+++ b/ProgettoIot/relazione.docx
@@ -26,6 +26,7 @@
         <w:t>Matematiche, Informatiche e Fisiche</w:t>
       </w:r>
     </w:p>
+    <w:p/>
     <w:p>
       <w:pPr>
         <w:pStyle w:val="Titolo"/>
@@ -39,13 +40,8 @@
         <w:pStyle w:val="Titolo"/>
       </w:pPr>
       <w:r>
-        <w:t xml:space="preserve">Internet of </w:t>
-      </w:r>
-      <w:proofErr w:type="spellStart"/>
-      <w:r>
-        <w:t>Things</w:t>
-      </w:r>
-      <w:proofErr w:type="spellEnd"/>
+        <w:t>Internet of Things</w:t>
+      </w:r>
     </w:p>
     <w:p>
       <w:pPr>
@@ -107,16 +103,8 @@
         <w:rPr>
           <w:rStyle w:val="Enfasicorsivo"/>
         </w:rPr>
-        <w:t xml:space="preserve">Marco </w:t>
-      </w:r>
-      <w:proofErr w:type="spellStart"/>
-      <w:r>
-        <w:rPr>
-          <w:rStyle w:val="Enfasicorsivo"/>
-        </w:rPr>
-        <w:t>Tateo</w:t>
-      </w:r>
-      <w:proofErr w:type="spellEnd"/>
+        <w:t>Marco Tateo</w:t>
+      </w:r>
       <w:r>
         <w:rPr>
           <w:rStyle w:val="Enfasicorsivo"/>
@@ -157,13 +145,8 @@
         <w:pStyle w:val="Titolosommario"/>
       </w:pPr>
       <w:r>
-        <w:t xml:space="preserve">Smart Street </w:t>
-      </w:r>
-      <w:proofErr w:type="spellStart"/>
-      <w:r>
-        <w:t>Lights</w:t>
-      </w:r>
-      <w:proofErr w:type="spellEnd"/>
+        <w:t>Smart Street Lights</w:t>
+      </w:r>
     </w:p>
     <w:p>
       <w:pPr>
@@ -642,13 +625,8 @@
         <w:pStyle w:val="Titolo"/>
       </w:pPr>
       <w:r>
-        <w:t xml:space="preserve">Smart Street </w:t>
-      </w:r>
-      <w:proofErr w:type="spellStart"/>
-      <w:r>
-        <w:t>Lights</w:t>
-      </w:r>
-      <w:proofErr w:type="spellEnd"/>
+        <w:t>Smart Street Lights</w:t>
+      </w:r>
     </w:p>
     <w:p>
       <w:pPr>
@@ -772,7 +750,19 @@
         <w:pStyle w:val="Standard"/>
       </w:pPr>
       <w:r>
-        <w:t xml:space="preserve">L’obiettivo principale di questo sistema è il risparmio energetico, in quanto riduce i consumi nelle ore in cui le strade sono meno trafficate, mantenendo </w:t>
+        <w:t>L’obiettivo principale di questo sistema è il risparmio energetico</w:t>
+      </w:r>
+      <w:r>
+        <w:t xml:space="preserve"> e la riduzione di inquinamento luminoso</w:t>
+      </w:r>
+      <w:r>
+        <w:t xml:space="preserve">, in quanto riduce i consumi </w:t>
+      </w:r>
+      <w:r>
+        <w:t xml:space="preserve">e la luminosità </w:t>
+      </w:r>
+      <w:r>
+        <w:t xml:space="preserve">nelle ore in cui le strade sono meno trafficate, mantenendo </w:t>
       </w:r>
       <w:r>
         <w:t xml:space="preserve">però </w:t>
@@ -813,13 +803,8 @@
         <w:t>implementato</w:t>
       </w:r>
       <w:r>
-        <w:t xml:space="preserve"> da Leonardo Scandino e Marco </w:t>
-      </w:r>
-      <w:proofErr w:type="spellStart"/>
-      <w:r>
-        <w:t>Tateo</w:t>
-      </w:r>
-      <w:proofErr w:type="spellEnd"/>
+        <w:t xml:space="preserve"> da Leonardo Scandino e Marco Tateo</w:t>
+      </w:r>
       <w:r>
         <w:t>. Il primo si è concentrato per lo più sulla parte automatica del sistema, mentre il secondo su quella Web. Non è possibile però stabilire l’effettiv</w:t>
       </w:r>
@@ -879,21 +864,8 @@
           <w:numId w:val="8"/>
         </w:numPr>
       </w:pPr>
-      <w:proofErr w:type="spellStart"/>
-      <w:r>
-        <w:t>Raspberry</w:t>
-      </w:r>
-      <w:proofErr w:type="spellEnd"/>
-      <w:r>
-        <w:t xml:space="preserve"> </w:t>
-      </w:r>
-      <w:proofErr w:type="spellStart"/>
-      <w:r>
-        <w:t>pi</w:t>
-      </w:r>
-      <w:proofErr w:type="spellEnd"/>
-      <w:r>
-        <w:t xml:space="preserve"> 4</w:t>
+      <w:r>
+        <w:t>Raspberry pi 4</w:t>
       </w:r>
     </w:p>
     <w:p>
@@ -1085,15 +1057,7 @@
         </w:numPr>
       </w:pPr>
       <w:r>
-        <w:t xml:space="preserve">Due luci </w:t>
-      </w:r>
-      <w:proofErr w:type="spellStart"/>
-      <w:r>
-        <w:t>dimmerabili</w:t>
-      </w:r>
-      <w:proofErr w:type="spellEnd"/>
-      <w:r>
-        <w:t xml:space="preserve"> a 12v</w:t>
+        <w:t>Due luci dimmerabili a 12v</w:t>
       </w:r>
     </w:p>
     <w:p>
@@ -1365,15 +1329,7 @@
         </w:numPr>
       </w:pPr>
       <w:r>
-        <w:t xml:space="preserve">Due moduli </w:t>
-      </w:r>
-      <w:proofErr w:type="spellStart"/>
-      <w:r>
-        <w:t>mosfet</w:t>
-      </w:r>
-      <w:proofErr w:type="spellEnd"/>
-      <w:r>
-        <w:t xml:space="preserve"> IR520 per regolare le uscite PWM</w:t>
+        <w:t>Due moduli mosfet IR520 per regolare le uscite PWM</w:t>
       </w:r>
     </w:p>
     <w:p>
@@ -1432,11 +1388,9 @@
           <w:numId w:val="2"/>
         </w:numPr>
       </w:pPr>
-      <w:proofErr w:type="spellStart"/>
       <w:r>
         <w:t>Flask</w:t>
       </w:r>
-      <w:proofErr w:type="spellEnd"/>
     </w:p>
     <w:p>
       <w:pPr>
@@ -1503,36 +1457,49 @@
       <w:r>
         <w:t xml:space="preserve">Il cuore del sistema è un </w:t>
       </w:r>
-      <w:proofErr w:type="spellStart"/>
       <w:r>
         <w:t>R</w:t>
       </w:r>
       <w:r>
-        <w:t>aspberry</w:t>
-      </w:r>
-      <w:proofErr w:type="spellEnd"/>
+        <w:t>aspberry pi 4, un computer a scheda singola progettata per ospitare sistemi operativi basati sul kernel Linux, utilizzato nel nostro caso per gestire tutti gli elementi del progetto</w:t>
+      </w:r>
+      <w:r>
+        <w:t xml:space="preserve"> come </w:t>
+      </w:r>
+      <w:r>
+        <w:t>sensori e luci</w:t>
+      </w:r>
+      <w:r>
+        <w:t xml:space="preserve"> collegati alle varie GPIO</w:t>
+      </w:r>
+      <w:r>
+        <w:t>.</w:t>
+      </w:r>
+    </w:p>
+    <w:p>
+      <w:pPr>
+        <w:pStyle w:val="Standard"/>
+      </w:pPr>
+      <w:r>
+        <w:t>I sensori a infrarossi IR presentano tre pin</w:t>
+      </w:r>
+      <w:r>
+        <w:t>,</w:t>
+      </w:r>
+      <w:r>
+        <w:t xml:space="preserve"> ovvero, VCC (collegata alla GPIO 3.3v</w:t>
+      </w:r>
+      <w:r>
+        <w:t>)</w:t>
+      </w:r>
+      <w:r>
+        <w:t>, GND</w:t>
+      </w:r>
       <w:r>
         <w:t xml:space="preserve"> </w:t>
       </w:r>
-      <w:proofErr w:type="spellStart"/>
-      <w:r>
-        <w:t>pi</w:t>
-      </w:r>
-      <w:proofErr w:type="spellEnd"/>
-      <w:r>
-        <w:t xml:space="preserve"> 4, un computer a scheda singola progettata per ospitare sistemi operativi basati sul kernel Linux, utilizzato nel nostro caso per gestire tutti gli elementi del progetto</w:t>
-      </w:r>
-      <w:r>
-        <w:t xml:space="preserve"> come </w:t>
-      </w:r>
-      <w:r>
-        <w:t>sensori e luci</w:t>
-      </w:r>
-      <w:r>
-        <w:t xml:space="preserve"> collegati alle varie GPIO</w:t>
-      </w:r>
-      <w:r>
-        <w:t>.</w:t>
+      <w:r>
+        <w:t>(collegato al GND) e il segnale OUT collegati rispettivamente alle due GPIO 22 e 23.</w:t>
       </w:r>
     </w:p>
     <w:p>
@@ -1540,25 +1507,57 @@
         <w:pStyle w:val="Standard"/>
       </w:pPr>
       <w:r>
-        <w:t>I sensori a infrarossi IR presentano tre pin</w:t>
+        <w:t xml:space="preserve">La fotoresistenza invece </w:t>
+      </w:r>
+      <w:r>
+        <w:t>necessita</w:t>
+      </w:r>
+      <w:r>
+        <w:t xml:space="preserve"> di un condensatore da 0.1 uf</w:t>
+      </w:r>
+      <w:r>
+        <w:rPr>
+          <w:color w:val="FF0000"/>
+        </w:rPr>
+        <w:t xml:space="preserve"> </w:t>
+      </w:r>
+      <w:r>
+        <w:t>per calcolare il livello di luce e come per i precedenti ha bisogno di alimentazione e GND, il segnale passa per la GPIO 4.</w:t>
+      </w:r>
+    </w:p>
+    <w:p>
+      <w:pPr>
+        <w:pStyle w:val="Standard"/>
+      </w:pPr>
+      <w:r>
+        <w:t xml:space="preserve">La parte più complicata dei collegamenti sono le luci. Queste sono luci dimmerabili e devono essere alimentate a 12V quindi </w:t>
+      </w:r>
+      <w:r>
+        <w:t>necessitano</w:t>
+      </w:r>
+      <w:r>
+        <w:t xml:space="preserve"> di un alimentatore, </w:t>
+      </w:r>
+      <w:r>
+        <w:t>in questo caso di</w:t>
+      </w:r>
+      <w:r>
+        <w:t xml:space="preserve"> un alimentatore 10 ampere 12V stabilizzato 220V 120W e di un modulo mosfet IRF520 che</w:t>
+      </w:r>
+      <w:r>
+        <w:t xml:space="preserve"> </w:t>
+      </w:r>
+      <w:r>
+        <w:t>permette di regolare le uscite PWM. Le due luci sono collegate ai due canali PWM presenti su Raspberry pi</w:t>
       </w:r>
       <w:r>
         <w:t>,</w:t>
       </w:r>
       <w:r>
-        <w:t xml:space="preserve"> ovvero, VCC (collegata alla GPIO 3.3v</w:t>
-      </w:r>
-      <w:r>
-        <w:t>)</w:t>
-      </w:r>
-      <w:r>
-        <w:t>, GND</w:t>
-      </w:r>
-      <w:r>
         <w:t xml:space="preserve"> </w:t>
       </w:r>
       <w:r>
-        <w:t>(collegato al GND) e il segnale OUT collegati rispettivamente alle due GPIO 22 e 23.</w:t>
+        <w:t xml:space="preserve">GPIO 13 e 18. </w:t>
       </w:r>
     </w:p>
     <w:p>
@@ -1566,113 +1565,13 @@
         <w:pStyle w:val="Standard"/>
       </w:pPr>
       <w:r>
-        <w:t xml:space="preserve">La fotoresistenza invece </w:t>
-      </w:r>
-      <w:r>
-        <w:t>necessita</w:t>
-      </w:r>
-      <w:r>
-        <w:t xml:space="preserve"> di un condensatore da 0.1 </w:t>
-      </w:r>
-      <w:proofErr w:type="spellStart"/>
-      <w:r>
-        <w:t>uf</w:t>
-      </w:r>
-      <w:proofErr w:type="spellEnd"/>
-      <w:r>
-        <w:rPr>
-          <w:color w:val="FF0000"/>
-        </w:rPr>
-        <w:t xml:space="preserve"> </w:t>
-      </w:r>
-      <w:r>
-        <w:t>per calcolare il livello di luce e come per i precedenti ha bisogno di alimentazione e GND, il segnale passa per la GPIO 4.</w:t>
-      </w:r>
-    </w:p>
-    <w:p>
-      <w:pPr>
-        <w:pStyle w:val="Standard"/>
-      </w:pPr>
-      <w:r>
-        <w:t xml:space="preserve">La parte più complicata dei collegamenti sono le luci. Queste sono luci </w:t>
-      </w:r>
-      <w:proofErr w:type="spellStart"/>
-      <w:r>
-        <w:t>dimmerabili</w:t>
-      </w:r>
-      <w:proofErr w:type="spellEnd"/>
-      <w:r>
-        <w:t xml:space="preserve"> e devono essere alimentate a 12V quindi </w:t>
-      </w:r>
-      <w:r>
-        <w:t>necessitano</w:t>
-      </w:r>
-      <w:r>
-        <w:t xml:space="preserve"> di un alimentatore, </w:t>
-      </w:r>
-      <w:r>
-        <w:t>in questo caso di</w:t>
-      </w:r>
-      <w:r>
-        <w:t xml:space="preserve"> un alimentatore 10 ampere 12V stabilizzato 220V 120W e di un modulo </w:t>
-      </w:r>
-      <w:proofErr w:type="spellStart"/>
-      <w:r>
-        <w:t>mosfet</w:t>
-      </w:r>
-      <w:proofErr w:type="spellEnd"/>
-      <w:r>
-        <w:t xml:space="preserve"> IRF520 che</w:t>
-      </w:r>
-      <w:r>
-        <w:t xml:space="preserve"> </w:t>
-      </w:r>
-      <w:r>
-        <w:t xml:space="preserve">permette di regolare le uscite PWM. Le due luci sono collegate ai due canali PWM presenti su </w:t>
-      </w:r>
-      <w:proofErr w:type="spellStart"/>
-      <w:r>
-        <w:t>Raspberry</w:t>
-      </w:r>
-      <w:proofErr w:type="spellEnd"/>
-      <w:r>
-        <w:t xml:space="preserve"> </w:t>
-      </w:r>
-      <w:proofErr w:type="spellStart"/>
-      <w:r>
-        <w:t>pi</w:t>
-      </w:r>
-      <w:proofErr w:type="spellEnd"/>
-      <w:r>
-        <w:t>,</w:t>
-      </w:r>
-      <w:r>
-        <w:t xml:space="preserve"> </w:t>
-      </w:r>
-      <w:r>
-        <w:t xml:space="preserve">GPIO 13 e 18. </w:t>
-      </w:r>
-    </w:p>
-    <w:p>
-      <w:pPr>
-        <w:pStyle w:val="Standard"/>
-      </w:pPr>
-      <w:r>
         <w:t xml:space="preserve">Per semplicità </w:t>
       </w:r>
       <w:r>
         <w:t>abbiamo fatto uso di</w:t>
       </w:r>
       <w:r>
-        <w:t xml:space="preserve"> </w:t>
-      </w:r>
-      <w:proofErr w:type="gramStart"/>
-      <w:r>
-        <w:t>una breadboard</w:t>
-      </w:r>
-      <w:proofErr w:type="gramEnd"/>
-      <w:r>
-        <w:t>.</w:t>
+        <w:t xml:space="preserve"> una breadboard.</w:t>
       </w:r>
     </w:p>
     <w:p>
@@ -1715,7 +1614,6 @@
       <w:r>
         <w:t xml:space="preserve"> Python si è fatto uso di un Web framework Open Source di nome </w:t>
       </w:r>
-      <w:proofErr w:type="spellStart"/>
       <w:r>
         <w:rPr>
           <w:i/>
@@ -1723,7 +1621,6 @@
         </w:rPr>
         <w:t>Flask</w:t>
       </w:r>
-      <w:proofErr w:type="spellEnd"/>
       <w:r>
         <w:t>,</w:t>
       </w:r>
@@ -1742,167 +1639,114 @@
       <w:r>
         <w:t xml:space="preserve">: </w:t>
       </w:r>
-      <w:proofErr w:type="spellStart"/>
       <w:r>
         <w:rPr>
           <w:i/>
           <w:iCs/>
         </w:rPr>
-        <w:t>Flask</w:t>
-      </w:r>
-      <w:proofErr w:type="spellEnd"/>
+        <w:t>Flask, render_templates</w:t>
+      </w:r>
       <w:r>
         <w:rPr>
           <w:i/>
           <w:iCs/>
         </w:rPr>
-        <w:t xml:space="preserve">, </w:t>
-      </w:r>
-      <w:proofErr w:type="spellStart"/>
+        <w:t>,</w:t>
+      </w:r>
       <w:r>
         <w:rPr>
           <w:i/>
           <w:iCs/>
         </w:rPr>
-        <w:t>render_templates</w:t>
-      </w:r>
-      <w:proofErr w:type="spellEnd"/>
+        <w:t xml:space="preserve"> request</w:t>
+      </w:r>
       <w:r>
         <w:rPr>
           <w:i/>
           <w:iCs/>
         </w:rPr>
-        <w:t>,</w:t>
+        <w:t>, redirect e session</w:t>
+      </w:r>
+      <w:r>
+        <w:t>.</w:t>
+      </w:r>
+    </w:p>
+    <w:p>
+      <w:pPr>
+        <w:pStyle w:val="Standard"/>
+      </w:pPr>
+      <w:r>
+        <w:t>L’implementazione di questo framework consiste in righe di codice che permettono di controllare le luci a</w:t>
+      </w:r>
+      <w:r>
+        <w:t xml:space="preserve"> proprio</w:t>
+      </w:r>
+      <w:r>
+        <w:t xml:space="preserve"> piacimento attraverso </w:t>
+      </w:r>
+      <w:r>
+        <w:t>del</w:t>
+      </w:r>
+      <w:r>
+        <w:t>le richieste</w:t>
+      </w:r>
+      <w:r>
+        <w:t xml:space="preserve"> via POST</w:t>
+      </w:r>
+      <w:r>
+        <w:t xml:space="preserve"> provenienti dall</w:t>
+      </w:r>
+      <w:r>
+        <w:t>e</w:t>
+      </w:r>
+      <w:r>
+        <w:t xml:space="preserve"> pagin</w:t>
+      </w:r>
+      <w:r>
+        <w:t>e</w:t>
+      </w:r>
+      <w:r>
+        <w:t xml:space="preserve"> Web.</w:t>
+      </w:r>
+    </w:p>
+    <w:p>
+      <w:pPr>
+        <w:pStyle w:val="Standard"/>
+        <w:rPr>
+          <w:color w:val="000000"/>
+        </w:rPr>
+      </w:pPr>
+      <w:r>
+        <w:rPr>
+          <w:color w:val="000000"/>
+        </w:rPr>
+        <w:t>Ponendo</w:t>
+      </w:r>
+      <w:r>
+        <w:rPr>
+          <w:color w:val="000000"/>
+        </w:rPr>
+        <w:t xml:space="preserve"> </w:t>
+      </w:r>
+      <w:r>
+        <w:rPr>
+          <w:color w:val="000000"/>
+        </w:rPr>
+        <w:t>il comando</w:t>
+      </w:r>
+      <w:r>
+        <w:rPr>
+          <w:color w:val="000000"/>
+        </w:rPr>
+        <w:t xml:space="preserve"> </w:t>
       </w:r>
       <w:r>
         <w:rPr>
           <w:i/>
           <w:iCs/>
-        </w:rPr>
-        <w:t xml:space="preserve"> </w:t>
-      </w:r>
-      <w:proofErr w:type="spellStart"/>
-      <w:r>
-        <w:rPr>
-          <w:i/>
-          <w:iCs/>
-        </w:rPr>
-        <w:t>request</w:t>
-      </w:r>
-      <w:proofErr w:type="spellEnd"/>
-      <w:r>
-        <w:rPr>
-          <w:i/>
-          <w:iCs/>
-        </w:rPr>
-        <w:t xml:space="preserve">, </w:t>
-      </w:r>
-      <w:proofErr w:type="spellStart"/>
-      <w:r>
-        <w:rPr>
-          <w:i/>
-          <w:iCs/>
-        </w:rPr>
-        <w:t>redirect</w:t>
-      </w:r>
-      <w:proofErr w:type="spellEnd"/>
-      <w:r>
-        <w:rPr>
-          <w:i/>
-          <w:iCs/>
-        </w:rPr>
-        <w:t xml:space="preserve"> e session</w:t>
-      </w:r>
-      <w:r>
-        <w:t>.</w:t>
-      </w:r>
-    </w:p>
-    <w:p>
-      <w:pPr>
-        <w:pStyle w:val="Standard"/>
-      </w:pPr>
-      <w:r>
-        <w:t>L’implementazione di questo framework consiste in righe di codice che permettono di controllare le luci a</w:t>
-      </w:r>
-      <w:r>
-        <w:t xml:space="preserve"> proprio</w:t>
-      </w:r>
-      <w:r>
-        <w:t xml:space="preserve"> piacimento attraverso </w:t>
-      </w:r>
-      <w:r>
-        <w:t>del</w:t>
-      </w:r>
-      <w:r>
-        <w:t>le richieste</w:t>
-      </w:r>
-      <w:r>
-        <w:t xml:space="preserve"> via POST</w:t>
-      </w:r>
-      <w:r>
-        <w:t xml:space="preserve"> provenienti dall</w:t>
-      </w:r>
-      <w:r>
-        <w:t>e</w:t>
-      </w:r>
-      <w:r>
-        <w:t xml:space="preserve"> pagin</w:t>
-      </w:r>
-      <w:r>
-        <w:t>e</w:t>
-      </w:r>
-      <w:r>
-        <w:t xml:space="preserve"> Web.</w:t>
-      </w:r>
-    </w:p>
-    <w:p>
-      <w:pPr>
-        <w:pStyle w:val="Standard"/>
-        <w:rPr>
-          <w:color w:val="000000"/>
-        </w:rPr>
-      </w:pPr>
-      <w:r>
-        <w:rPr>
-          <w:color w:val="000000"/>
-        </w:rPr>
-        <w:t>Ponendo</w:t>
-      </w:r>
-      <w:r>
-        <w:rPr>
-          <w:color w:val="000000"/>
-        </w:rPr>
-        <w:t xml:space="preserve"> </w:t>
-      </w:r>
-      <w:r>
-        <w:rPr>
-          <w:color w:val="000000"/>
-        </w:rPr>
-        <w:t>il comando</w:t>
-      </w:r>
-      <w:r>
-        <w:rPr>
-          <w:color w:val="000000"/>
-        </w:rPr>
-        <w:t xml:space="preserve"> </w:t>
-      </w:r>
-      <w:proofErr w:type="spellStart"/>
-      <w:r>
-        <w:rPr>
-          <w:i/>
-          <w:iCs/>
-          <w:color w:val="000000"/>
-        </w:rPr>
-        <w:t>App.route</w:t>
-      </w:r>
-      <w:proofErr w:type="spellEnd"/>
-      <w:r>
-        <w:rPr>
-          <w:i/>
-          <w:iCs/>
-          <w:color w:val="000000"/>
-        </w:rPr>
-        <w:t>(‘ ’)</w:t>
+          <w:color w:val="000000"/>
+        </w:rPr>
+        <w:t>App.route(‘ ’)</w:t>
       </w:r>
       <w:r>
         <w:rPr>
@@ -2046,25 +1890,7 @@
           <w:iCs/>
           <w:color w:val="000000"/>
         </w:rPr>
-        <w:t xml:space="preserve">(‘/login’, </w:t>
-      </w:r>
-      <w:proofErr w:type="spellStart"/>
-      <w:r>
-        <w:rPr>
-          <w:i/>
-          <w:iCs/>
-          <w:color w:val="000000"/>
-        </w:rPr>
-        <w:t>methods</w:t>
-      </w:r>
-      <w:proofErr w:type="spellEnd"/>
-      <w:r>
-        <w:rPr>
-          <w:i/>
-          <w:iCs/>
-          <w:color w:val="000000"/>
-        </w:rPr>
-        <w:t xml:space="preserve"> =[‘POST’,’GET’])</w:t>
+        <w:t>(‘/login’, methods =[‘POST’,’GET’])</w:t>
       </w:r>
       <w:r>
         <w:rPr>
@@ -2412,7 +2238,6 @@
         </w:rPr>
         <w:t xml:space="preserve">la funzione </w:t>
       </w:r>
-      <w:proofErr w:type="spellStart"/>
       <w:r>
         <w:rPr>
           <w:b/>
@@ -2423,7 +2248,6 @@
         </w:rPr>
         <w:t>main</w:t>
       </w:r>
-      <w:proofErr w:type="spellEnd"/>
       <w:r>
         <w:rPr>
           <w:color w:val="000000"/>
@@ -2519,25 +2343,7 @@
           <w:iCs/>
           <w:color w:val="000000"/>
         </w:rPr>
-        <w:t xml:space="preserve">(‘/light’, </w:t>
-      </w:r>
-      <w:proofErr w:type="spellStart"/>
-      <w:r>
-        <w:rPr>
-          <w:i/>
-          <w:iCs/>
-          <w:color w:val="000000"/>
-        </w:rPr>
-        <w:t>methods</w:t>
-      </w:r>
-      <w:proofErr w:type="spellEnd"/>
-      <w:r>
-        <w:rPr>
-          <w:i/>
-          <w:iCs/>
-          <w:color w:val="000000"/>
-        </w:rPr>
-        <w:t xml:space="preserve"> = [‘POST’])</w:t>
+        <w:t>(‘/light’, methods = [‘POST’])</w:t>
       </w:r>
       <w:r>
         <w:rPr>
@@ -2722,7 +2528,6 @@
         </w:rPr>
         <w:t xml:space="preserve"> </w:t>
       </w:r>
-      <w:proofErr w:type="spellStart"/>
       <w:r>
         <w:rPr>
           <w:color w:val="000000"/>
@@ -2733,14 +2538,7 @@
         <w:rPr>
           <w:color w:val="000000"/>
         </w:rPr>
-        <w:t>orm</w:t>
-      </w:r>
-      <w:proofErr w:type="spellEnd"/>
-      <w:r>
-        <w:rPr>
-          <w:color w:val="000000"/>
-        </w:rPr>
-        <w:t xml:space="preserve"> </w:t>
+        <w:t xml:space="preserve">orm </w:t>
       </w:r>
       <w:r>
         <w:rPr>
@@ -2817,13 +2615,8 @@
         <w:t>quello</w:t>
       </w:r>
       <w:r>
-        <w:t xml:space="preserve"> principale scritto in </w:t>
-      </w:r>
-      <w:proofErr w:type="spellStart"/>
-      <w:r>
-        <w:t>python</w:t>
-      </w:r>
-      <w:proofErr w:type="spellEnd"/>
+        <w:t xml:space="preserve"> principale scritto in python</w:t>
+      </w:r>
       <w:r>
         <w:t>,</w:t>
       </w:r>
@@ -2889,36 +2682,59 @@
       <w:r>
         <w:t xml:space="preserve"> </w:t>
       </w:r>
-      <w:proofErr w:type="spellStart"/>
       <w:r>
         <w:rPr>
           <w:i/>
           <w:iCs/>
         </w:rPr>
-        <w:t>RPi.GPIO</w:t>
-      </w:r>
-      <w:proofErr w:type="spellEnd"/>
+        <w:t>RPi.GPIO, time, multiprocessing e Flask.</w:t>
+      </w:r>
+    </w:p>
+    <w:p>
+      <w:pPr>
+        <w:pStyle w:val="Standard"/>
+      </w:pPr>
+      <w:r>
+        <w:t xml:space="preserve">Per far interagire la parte web e la parte automatica viene utilizzato un dizionario denominato </w:t>
+      </w:r>
       <w:r>
         <w:rPr>
           <w:i/>
           <w:iCs/>
         </w:rPr>
-        <w:t xml:space="preserve">, time, multiprocessing e </w:t>
-      </w:r>
-      <w:proofErr w:type="spellStart"/>
-      <w:r>
-        <w:rPr>
-          <w:i/>
-          <w:iCs/>
-        </w:rPr>
-        <w:t>Flask</w:t>
-      </w:r>
-      <w:proofErr w:type="spellEnd"/>
-      <w:r>
-        <w:rPr>
-          <w:i/>
-          <w:iCs/>
-        </w:rPr>
+        <w:t>lights</w:t>
+      </w:r>
+      <w:r>
+        <w:t xml:space="preserve"> dove </w:t>
+      </w:r>
+      <w:r>
+        <w:t>sono inserite</w:t>
+      </w:r>
+      <w:r>
+        <w:t xml:space="preserve"> le informazioni più importanti</w:t>
+      </w:r>
+      <w:r>
+        <w:t xml:space="preserve">, come </w:t>
+      </w:r>
+      <w:r>
+        <w:t>I</w:t>
+      </w:r>
+      <w:r>
+        <w:t xml:space="preserve"> pin delle luci il pulsante selezionato nella pagina web, il pin del sensore a infrarossi, il </w:t>
+      </w:r>
+      <w:r>
+        <w:t>PWM</w:t>
+      </w:r>
+      <w:r>
+        <w:t xml:space="preserve"> di riferimento e </w:t>
+      </w:r>
+      <w:r>
+        <w:t>lo stato del processo</w:t>
+      </w:r>
+      <w:r>
+        <w:t xml:space="preserve"> per la modalità automatica</w:t>
+      </w:r>
+      <w:r>
         <w:t>.</w:t>
       </w:r>
     </w:p>
@@ -2927,46 +2743,7 @@
         <w:pStyle w:val="Standard"/>
       </w:pPr>
       <w:r>
-        <w:t xml:space="preserve">Per far interagire la parte web e la parte automatica viene utilizzato un dizionario denominato </w:t>
-      </w:r>
-      <w:proofErr w:type="spellStart"/>
-      <w:r>
-        <w:rPr>
-          <w:i/>
-          <w:iCs/>
-        </w:rPr>
-        <w:t>lights</w:t>
-      </w:r>
-      <w:proofErr w:type="spellEnd"/>
-      <w:r>
-        <w:t xml:space="preserve"> dove </w:t>
-      </w:r>
-      <w:r>
-        <w:t>sono inserite</w:t>
-      </w:r>
-      <w:r>
-        <w:t xml:space="preserve"> le informazioni più importanti</w:t>
-      </w:r>
-      <w:r>
-        <w:t xml:space="preserve">, come </w:t>
-      </w:r>
-      <w:r>
-        <w:t>I</w:t>
-      </w:r>
-      <w:r>
-        <w:t xml:space="preserve"> pin delle luci il pulsante selezionato nella pagina web, il pin del sensore a infrarossi, il </w:t>
-      </w:r>
-      <w:r>
-        <w:t>PWM</w:t>
-      </w:r>
-      <w:r>
-        <w:t xml:space="preserve"> di riferimento e </w:t>
-      </w:r>
-      <w:r>
-        <w:t>lo stato del processo</w:t>
-      </w:r>
-      <w:r>
-        <w:t>.</w:t>
+        <w:t>A questo punto vengono settati tutti i sensori e tutte le luci tramite dei cicli e salvati nel dizionario.</w:t>
       </w:r>
     </w:p>
     <w:p>
@@ -2974,14 +2751,6 @@
         <w:pStyle w:val="Standard"/>
       </w:pPr>
       <w:r>
-        <w:t>A questo punto vengono settati tutti i sensori e tutte le luci tramite dei cicli e salvati nel dizionario.</w:t>
-      </w:r>
-    </w:p>
-    <w:p>
-      <w:pPr>
-        <w:pStyle w:val="Standard"/>
-      </w:pPr>
-      <w:r>
         <w:t xml:space="preserve">Il funzionamento della parte automatica </w:t>
       </w:r>
       <w:r>
@@ -3002,7 +2771,6 @@
       <w:r>
         <w:t xml:space="preserve">, </w:t>
       </w:r>
-      <w:proofErr w:type="spellStart"/>
       <w:r>
         <w:rPr>
           <w:b/>
@@ -3010,7 +2778,6 @@
         </w:rPr>
         <w:t>valuePhoto</w:t>
       </w:r>
-      <w:proofErr w:type="spellEnd"/>
       <w:r>
         <w:rPr>
           <w:b/>
@@ -3028,7 +2795,6 @@
         </w:rPr>
         <w:t xml:space="preserve"> </w:t>
       </w:r>
-      <w:proofErr w:type="spellStart"/>
       <w:r>
         <w:rPr>
           <w:b/>
@@ -3036,7 +2802,6 @@
         </w:rPr>
         <w:t>dimmerLights</w:t>
       </w:r>
-      <w:proofErr w:type="spellEnd"/>
       <w:r>
         <w:t xml:space="preserve">. </w:t>
       </w:r>
@@ -3080,124 +2845,141 @@
       <w:r>
         <w:t xml:space="preserve"> </w:t>
       </w:r>
-      <w:proofErr w:type="spellStart"/>
-      <w:r>
-        <w:t>valuePhoto</w:t>
-      </w:r>
-      <w:proofErr w:type="spellEnd"/>
-      <w:r>
-        <w:t>,</w:t>
-      </w:r>
-      <w:r>
-        <w:t xml:space="preserve"> e se il valore </w:t>
-      </w:r>
-      <w:r>
-        <w:t>supera una determinata soglia</w:t>
-      </w:r>
-      <w:r>
-        <w:t xml:space="preserve"> accende le luci al 40%</w:t>
-      </w:r>
-      <w:r>
-        <w:t xml:space="preserve"> </w:t>
-      </w:r>
-      <w:r>
-        <w:t>(l’intensità minima preimpostata)</w:t>
-      </w:r>
-      <w:r>
-        <w:t xml:space="preserve">. </w:t>
-      </w:r>
-      <w:r>
-        <w:t>Quando le luci</w:t>
-      </w:r>
-      <w:r>
-        <w:t xml:space="preserve"> dei lampioni</w:t>
-      </w:r>
-      <w:r>
-        <w:t xml:space="preserve"> sono già</w:t>
-      </w:r>
-      <w:r>
-        <w:t xml:space="preserve"> accese e un veicolo passa in prossimità di un sensore a infrarossi</w:t>
-      </w:r>
-      <w:r>
-        <w:t>, l’intensità del lampione che la macchina sta per raggiungere aumenta al 100%</w:t>
-      </w:r>
-      <w:r>
-        <w:t xml:space="preserve">, </w:t>
-      </w:r>
-      <w:r>
-        <w:t>dopo</w:t>
-      </w:r>
-      <w:r>
-        <w:t xml:space="preserve"> </w:t>
-      </w:r>
-      <w:r>
-        <w:t>qualche</w:t>
-      </w:r>
-      <w:r>
-        <w:t xml:space="preserve"> second</w:t>
-      </w:r>
-      <w:r>
-        <w:t>o</w:t>
-      </w:r>
-      <w:r>
-        <w:t xml:space="preserve"> </w:t>
-      </w:r>
-      <w:r>
-        <w:t>ritorna all’ intensità minima.</w:t>
-      </w:r>
-    </w:p>
-    <w:p>
-      <w:r>
-        <w:t>In seguito,</w:t>
-      </w:r>
-      <w:r>
-        <w:t xml:space="preserve"> </w:t>
-      </w:r>
-      <w:r>
-        <w:t>viene</w:t>
-      </w:r>
-      <w:r>
-        <w:t xml:space="preserve"> </w:t>
-      </w:r>
-      <w:r>
-        <w:t xml:space="preserve">descritta la parte </w:t>
-      </w:r>
-      <w:r>
-        <w:t>Web</w:t>
-      </w:r>
-      <w:r>
-        <w:t xml:space="preserve"> del progetto, </w:t>
-      </w:r>
-      <w:r>
-        <w:t>quindi quella che aiuta un addetto a pilotare i lampioni.</w:t>
-      </w:r>
-    </w:p>
-    <w:p>
-      <w:r>
-        <w:t>L’interfaccia proposta viene definita dalle pagine login.html e main.html.</w:t>
-      </w:r>
-    </w:p>
-    <w:p>
-      <w:r>
-        <w:t>La prima per l’autenticazione dell’addetto che vuole comandare il sistema. La seconda che fa riferimento ai controlli disponibili per pilotare le luci dei lampioni.</w:t>
-      </w:r>
-    </w:p>
-    <w:p>
-      <w:pPr>
-        <w:pStyle w:val="Standard"/>
-      </w:pPr>
-      <w:r>
-        <w:t xml:space="preserve">Come prima cosa viene passato il dizionario </w:t>
-      </w:r>
-      <w:proofErr w:type="spellStart"/>
       <w:r>
         <w:rPr>
           <w:b/>
           <w:bCs/>
         </w:rPr>
+        <w:t>valuePhoto</w:t>
+      </w:r>
+      <w:r>
+        <w:t>,</w:t>
+      </w:r>
+      <w:r>
+        <w:t xml:space="preserve"> e se il valore </w:t>
+      </w:r>
+      <w:r>
+        <w:t>supera una determinata soglia</w:t>
+      </w:r>
+      <w:r>
+        <w:t xml:space="preserve"> accende le luci al 40%</w:t>
+      </w:r>
+      <w:r>
+        <w:t xml:space="preserve"> </w:t>
+      </w:r>
+      <w:r>
+        <w:t>(l’intensità minima preimpostata)</w:t>
+      </w:r>
+      <w:r>
+        <w:t xml:space="preserve">. </w:t>
+      </w:r>
+      <w:r>
+        <w:t>Quando le luci</w:t>
+      </w:r>
+      <w:r>
+        <w:t xml:space="preserve"> dei lampioni</w:t>
+      </w:r>
+      <w:r>
+        <w:t xml:space="preserve"> sono già</w:t>
+      </w:r>
+      <w:r>
+        <w:t xml:space="preserve"> accese e un veicolo passa in prossimità di un sensore a infrarossi</w:t>
+      </w:r>
+      <w:r>
+        <w:t>, l’intensità del lampione che la macchina sta per raggiungere aumenta al 100%</w:t>
+      </w:r>
+      <w:r>
+        <w:t xml:space="preserve">, </w:t>
+      </w:r>
+      <w:r>
+        <w:t>dopo</w:t>
+      </w:r>
+      <w:r>
+        <w:t xml:space="preserve"> </w:t>
+      </w:r>
+      <w:r>
+        <w:t>qualche</w:t>
+      </w:r>
+      <w:r>
+        <w:t xml:space="preserve"> second</w:t>
+      </w:r>
+      <w:r>
+        <w:t>o</w:t>
+      </w:r>
+      <w:r>
+        <w:t xml:space="preserve"> </w:t>
+      </w:r>
+      <w:r>
+        <w:t>ritorna all’ intensità minima.</w:t>
+      </w:r>
+    </w:p>
+    <w:p>
+      <w:pPr>
+        <w:pStyle w:val="Standard"/>
+      </w:pPr>
+      <w:r>
+        <w:t>L’accensione delle luci in dimmerLights è gestita tramite processi perchè le luci devono essere autonome, infatti in caso di passaggio allo stato o</w:t>
+      </w:r>
+      <w:r>
+        <w:t>ff</w:t>
+      </w:r>
+      <w:r>
+        <w:t xml:space="preserve"> di un lampione tutti gli altri lampioni che sono impostati in automatico devono continuare a funzionare </w:t>
+      </w:r>
+      <w:r>
+        <w:t>in modo indipendente.</w:t>
+      </w:r>
+    </w:p>
+    <w:p>
+      <w:r>
+        <w:t>In seguito,</w:t>
+      </w:r>
+      <w:r>
+        <w:t xml:space="preserve"> </w:t>
+      </w:r>
+      <w:r>
+        <w:t>viene</w:t>
+      </w:r>
+      <w:r>
+        <w:t xml:space="preserve"> </w:t>
+      </w:r>
+      <w:r>
+        <w:t xml:space="preserve">descritta la parte </w:t>
+      </w:r>
+      <w:r>
+        <w:t>Web</w:t>
+      </w:r>
+      <w:r>
+        <w:t xml:space="preserve"> del progetto, </w:t>
+      </w:r>
+      <w:r>
+        <w:t>quindi quella che aiuta un addetto a pilotare i lampioni.</w:t>
+      </w:r>
+    </w:p>
+    <w:p>
+      <w:r>
+        <w:t>L’interfaccia proposta viene definita dalle pagine login.html e main.html.</w:t>
+      </w:r>
+    </w:p>
+    <w:p>
+      <w:r>
+        <w:t>La prima per l’autenticazione dell’addetto che vuole comandare il sistema. La seconda che fa riferimento ai controlli disponibili per pilotare le luci dei lampioni.</w:t>
+      </w:r>
+    </w:p>
+    <w:p>
+      <w:pPr>
+        <w:pStyle w:val="Standard"/>
+      </w:pPr>
+      <w:r>
+        <w:t xml:space="preserve">Come prima cosa viene passato il dizionario </w:t>
+      </w:r>
+      <w:r>
+        <w:rPr>
+          <w:b/>
+          <w:bCs/>
+        </w:rPr>
         <w:t>lights</w:t>
       </w:r>
-      <w:proofErr w:type="spellEnd"/>
       <w:r>
         <w:t xml:space="preserve"> alla nostra pagina web che farà visualizzare lo stato iniziale</w:t>
       </w:r>
@@ -3279,6 +3061,7 @@
         <w:rPr>
           <w:noProof/>
         </w:rPr>
+        <w:lastRenderedPageBreak/>
         <w:drawing>
           <wp:anchor distT="0" distB="0" distL="114300" distR="114300" simplePos="0" relativeHeight="251658240" behindDoc="0" locked="0" layoutInCell="1" allowOverlap="1" wp14:anchorId="4BAEA5BD" wp14:editId="7EA3181B">
             <wp:simplePos x="0" y="0"/>
@@ -3383,14 +3166,7 @@
         <w:rPr>
           <w:color w:val="000000" w:themeColor="text1"/>
         </w:rPr>
-        <w:t xml:space="preserve">che il processo della parte automatica non sia in </w:t>
-      </w:r>
-      <w:r>
-        <w:rPr>
-          <w:color w:val="000000" w:themeColor="text1"/>
-        </w:rPr>
-        <w:lastRenderedPageBreak/>
-        <w:t xml:space="preserve">esecuzione e in caso </w:t>
+        <w:t xml:space="preserve">che il processo della parte automatica non sia in esecuzione e in caso </w:t>
       </w:r>
       <w:r>
         <w:rPr>
@@ -3465,25 +3241,7 @@
         <w:t>l</w:t>
       </w:r>
       <w:r>
-        <w:t xml:space="preserve"> </w:t>
-      </w:r>
-      <w:proofErr w:type="spellStart"/>
-      <w:proofErr w:type="gramStart"/>
-      <w:r>
-        <w:t>Raspberry</w:t>
-      </w:r>
-      <w:proofErr w:type="spellEnd"/>
-      <w:r>
-        <w:t xml:space="preserve">  </w:t>
-      </w:r>
-      <w:proofErr w:type="spellStart"/>
-      <w:r>
-        <w:t>pi</w:t>
-      </w:r>
-      <w:proofErr w:type="spellEnd"/>
-      <w:proofErr w:type="gramEnd"/>
-      <w:r>
-        <w:t xml:space="preserve"> e implementato invece un metodo per </w:t>
+        <w:t xml:space="preserve"> Raspberry  pi e implementato invece un metodo per </w:t>
       </w:r>
       <w:r>
         <w:t>l’</w:t>
@@ -3507,29 +3265,8 @@
         </w:numPr>
       </w:pPr>
       <w:r>
-        <w:t xml:space="preserve">Il primo è un’autenticazione SSH (Secure </w:t>
-      </w:r>
-      <w:proofErr w:type="spellStart"/>
-      <w:r>
-        <w:t>Socket</w:t>
-      </w:r>
-      <w:proofErr w:type="spellEnd"/>
-      <w:r>
-        <w:t xml:space="preserve"> Shell) a due fattori su </w:t>
-      </w:r>
-      <w:proofErr w:type="spellStart"/>
-      <w:r>
-        <w:t>Raspberry</w:t>
-      </w:r>
-      <w:proofErr w:type="spellEnd"/>
-      <w:r>
-        <w:t xml:space="preserve"> </w:t>
-      </w:r>
-      <w:proofErr w:type="spellStart"/>
-      <w:r>
-        <w:t>pi</w:t>
-      </w:r>
-      <w:proofErr w:type="spellEnd"/>
+        <w:t>Il primo è un’autenticazione SSH (Secure Socket Shell) a due fattori su Raspberry pi</w:t>
+      </w:r>
     </w:p>
     <w:p>
       <w:pPr>
@@ -3545,26 +3282,10 @@
         <w:t xml:space="preserve"> oltre </w:t>
       </w:r>
       <w:r>
-        <w:t xml:space="preserve">agli </w:t>
-      </w:r>
-      <w:proofErr w:type="gramStart"/>
-      <w:r>
-        <w:t xml:space="preserve">standard </w:t>
-      </w:r>
-      <w:r>
-        <w:t xml:space="preserve"> username</w:t>
-      </w:r>
-      <w:proofErr w:type="gramEnd"/>
-      <w:r>
-        <w:t xml:space="preserve"> e password, un codice generato da Google </w:t>
-      </w:r>
-      <w:proofErr w:type="spellStart"/>
-      <w:r>
-        <w:t>Authenticator</w:t>
-      </w:r>
-      <w:proofErr w:type="spellEnd"/>
-      <w:r>
-        <w:t>.</w:t>
+        <w:t xml:space="preserve">agli standard </w:t>
+      </w:r>
+      <w:r>
+        <w:t xml:space="preserve"> username e password, un codice generato da Google Authenticator.</w:t>
       </w:r>
     </w:p>
     <w:p>
@@ -3572,15 +3293,7 @@
         <w:pStyle w:val="Paragrafoelenco"/>
       </w:pPr>
       <w:r>
-        <w:t xml:space="preserve">Google </w:t>
-      </w:r>
-      <w:proofErr w:type="spellStart"/>
-      <w:r>
-        <w:t>Authenticator</w:t>
-      </w:r>
-      <w:proofErr w:type="spellEnd"/>
-      <w:r>
-        <w:t xml:space="preserve"> è un servizio di generazione di token realizzato da Google distribuito come applicazione mobile.</w:t>
+        <w:t>Google Authenticator è un servizio di generazione di token realizzato da Google distribuito come applicazione mobile.</w:t>
       </w:r>
     </w:p>
     <w:p>
@@ -3588,104 +3301,19 @@
         <w:pStyle w:val="Paragrafoelenco"/>
       </w:pPr>
       <w:r>
-        <w:t xml:space="preserve">Nella fase di setup di quest’ultimo vengono forniti un </w:t>
-      </w:r>
-      <w:proofErr w:type="spellStart"/>
-      <w:r>
-        <w:t>QRcode</w:t>
-      </w:r>
-      <w:proofErr w:type="spellEnd"/>
-      <w:r>
-        <w:t xml:space="preserve">, una secret key e cinque codici di emergenza in caso di smarrimento del dispositivo associato. Una volta scannerizzato il </w:t>
-      </w:r>
-      <w:proofErr w:type="spellStart"/>
-      <w:r>
-        <w:t>QRcode</w:t>
-      </w:r>
-      <w:proofErr w:type="spellEnd"/>
-      <w:r>
-        <w:t xml:space="preserve">, che abilita Google </w:t>
-      </w:r>
-      <w:proofErr w:type="spellStart"/>
-      <w:r>
-        <w:t>Authenticator</w:t>
-      </w:r>
-      <w:proofErr w:type="spellEnd"/>
-      <w:r>
-        <w:t xml:space="preserve"> sul dispositivo, bisogn</w:t>
+        <w:t>Nella fase di setup di quest’ultimo vengono forniti un QRcode, una secret key e cinque codici di emergenza in caso di smarrimento del dispositivo associato. Una volta scannerizzato il QRcode, che abilita Google Authenticator sul dispositivo, bisogn</w:t>
       </w:r>
       <w:r>
         <w:t>a</w:t>
       </w:r>
       <w:r>
-        <w:t xml:space="preserve"> includere questa modalità di autenticazione al file di configurazione </w:t>
-      </w:r>
-      <w:proofErr w:type="spellStart"/>
-      <w:r>
-        <w:t>pam.d</w:t>
-      </w:r>
-      <w:proofErr w:type="spellEnd"/>
-      <w:r>
-        <w:t>/</w:t>
-      </w:r>
-      <w:proofErr w:type="spellStart"/>
-      <w:r>
-        <w:t>sshd</w:t>
-      </w:r>
-      <w:proofErr w:type="spellEnd"/>
-      <w:r>
-        <w:t xml:space="preserve"> del </w:t>
-      </w:r>
-      <w:proofErr w:type="spellStart"/>
-      <w:r>
-        <w:t>Raspberry</w:t>
-      </w:r>
-      <w:proofErr w:type="spellEnd"/>
-      <w:r>
-        <w:t>, inserendo la stringa “</w:t>
-      </w:r>
-      <w:proofErr w:type="spellStart"/>
-      <w:r>
-        <w:t>auth</w:t>
-      </w:r>
-      <w:proofErr w:type="spellEnd"/>
-      <w:r>
-        <w:t xml:space="preserve"> </w:t>
-      </w:r>
-      <w:proofErr w:type="spellStart"/>
-      <w:r>
-        <w:t>required</w:t>
-      </w:r>
-      <w:proofErr w:type="spellEnd"/>
-      <w:r>
-        <w:t xml:space="preserve"> pam_google_authenticator.so”.  Dopo aver riavviato </w:t>
-      </w:r>
-      <w:proofErr w:type="spellStart"/>
-      <w:r>
-        <w:t>Raspberry</w:t>
-      </w:r>
-      <w:proofErr w:type="spellEnd"/>
-      <w:r>
-        <w:t xml:space="preserve"> </w:t>
-      </w:r>
-      <w:proofErr w:type="spellStart"/>
-      <w:r>
-        <w:t>pi</w:t>
-      </w:r>
-      <w:proofErr w:type="spellEnd"/>
-      <w:r>
-        <w:t xml:space="preserve"> </w:t>
-      </w:r>
-      <w:r>
-        <w:t xml:space="preserve">al momento della connessione in </w:t>
-      </w:r>
-      <w:proofErr w:type="spellStart"/>
-      <w:r>
-        <w:t>ssh</w:t>
-      </w:r>
-      <w:proofErr w:type="spellEnd"/>
-      <w:r>
-        <w:t xml:space="preserve"> v</w:t>
+        <w:t xml:space="preserve"> includere questa modalità di autenticazione al file di configurazione pam.d/sshd del Raspberry, inserendo la stringa “auth required pam_google_authenticator.so”.  Dopo aver riavviato Raspberry </w:t>
+      </w:r>
+      <w:r>
+        <w:t xml:space="preserve">pi </w:t>
+      </w:r>
+      <w:r>
+        <w:t>al momento della connessione in ssh v</w:t>
       </w:r>
       <w:r>
         <w:t xml:space="preserve">iene quindi </w:t>
@@ -3697,15 +3325,7 @@
         <w:t xml:space="preserve"> anche </w:t>
       </w:r>
       <w:r>
-        <w:t xml:space="preserve">il codice ricevuto sul dispositivo nell’applicazione Google </w:t>
-      </w:r>
-      <w:proofErr w:type="spellStart"/>
-      <w:r>
-        <w:t>Authenticator</w:t>
-      </w:r>
-      <w:proofErr w:type="spellEnd"/>
-      <w:r>
-        <w:t>.</w:t>
+        <w:t>il codice ricevuto sul dispositivo nell’applicazione Google Authenticator.</w:t>
       </w:r>
     </w:p>
     <w:p>
@@ -3713,23 +3333,7 @@
         <w:pStyle w:val="Paragrafoelenco"/>
       </w:pPr>
       <w:r>
-        <w:t xml:space="preserve">In questo modo si intensifica la sicurezza per l’accesso in remoto tramite </w:t>
-      </w:r>
-      <w:proofErr w:type="spellStart"/>
-      <w:r>
-        <w:t>ssh</w:t>
-      </w:r>
-      <w:proofErr w:type="spellEnd"/>
-      <w:r>
-        <w:t xml:space="preserve"> al </w:t>
-      </w:r>
-      <w:proofErr w:type="spellStart"/>
-      <w:r>
-        <w:t>Raspberry</w:t>
-      </w:r>
-      <w:proofErr w:type="spellEnd"/>
-      <w:r>
-        <w:t xml:space="preserve"> e quindi proteggere il codice da eventuali attacchi.</w:t>
+        <w:t>In questo modo si intensifica la sicurezza per l’accesso in remoto tramite ssh al Raspberry e quindi proteggere il codice da eventuali attacchi.</w:t>
       </w:r>
     </w:p>
     <w:p>
@@ -3806,32 +3410,11 @@
       <w:r>
         <w:t xml:space="preserve"> con </w:t>
       </w:r>
-      <w:proofErr w:type="spellStart"/>
       <w:r>
         <w:t>F</w:t>
       </w:r>
       <w:r>
-        <w:t>lask</w:t>
-      </w:r>
-      <w:proofErr w:type="spellEnd"/>
-      <w:r>
-        <w:t xml:space="preserve">. Dopo aver importato da </w:t>
-      </w:r>
-      <w:proofErr w:type="spellStart"/>
-      <w:r>
-        <w:t>flask</w:t>
-      </w:r>
-      <w:proofErr w:type="spellEnd"/>
-      <w:r>
-        <w:t xml:space="preserve"> le librerie necessarie (session e </w:t>
-      </w:r>
-      <w:proofErr w:type="spellStart"/>
-      <w:r>
-        <w:t>redirect</w:t>
-      </w:r>
-      <w:proofErr w:type="spellEnd"/>
-      <w:r>
-        <w:t>), si crea un dizionario user dove viene inserito username e password dell’utente abilitato.</w:t>
+        <w:t>lask. Dopo aver importato da flask le librerie necessarie (session e redirect), si crea un dizionario user dove viene inserito username e password dell’utente abilitato.</w:t>
       </w:r>
     </w:p>
     <w:p>
@@ -3856,15 +3439,7 @@
         <w:pStyle w:val="Paragrafoelenco"/>
       </w:pPr>
       <w:r>
-        <w:t xml:space="preserve">I dati inseriti sono gestiti nel codice in </w:t>
-      </w:r>
-      <w:proofErr w:type="spellStart"/>
-      <w:r>
-        <w:t>python</w:t>
-      </w:r>
-      <w:proofErr w:type="spellEnd"/>
-      <w:r>
-        <w:t>, dove vengono confrontati con il dizionario user</w:t>
+        <w:t>I dati inseriti sono gestiti nel codice in python, dove vengono confrontati con il dizionario user</w:t>
       </w:r>
       <w:r>
         <w:t xml:space="preserve"> (definizione </w:t>
@@ -3995,6 +3570,18 @@
       <w:pPr>
         <w:pStyle w:val="Standard"/>
       </w:pPr>
+      <w:r>
+        <w:lastRenderedPageBreak/>
+        <w:t>Qui marco mettiamo le foto della scatola :D</w:t>
+      </w:r>
+    </w:p>
+    <w:p>
+      <w:pPr>
+        <w:pStyle w:val="Standard"/>
+      </w:pPr>
+      <w:r>
+        <w:t>Per il resto non mi sembra male no?</w:t>
+      </w:r>
     </w:p>
     <w:sectPr>
       <w:pgSz w:w="11906" w:h="16838"/>

</xml_diff>